<commit_message>
nHMM with evaluation and visualization of 4 and 5 states, and Supplementary Material edited
</commit_message>
<xml_diff>
--- a/paper/Supplementary_Material.docx
+++ b/paper/Supplementary_Material.docx
@@ -369,8 +369,2581 @@
         <w:jc w:val="both"/>
         <w:rPr>
           <w:rFonts w:ascii="Arial" w:hAnsi="Arial" w:cs="Arial"/>
+        </w:rPr>
+      </w:pPr>
+      <w:proofErr w:type="spellStart"/>
+      <w:r>
+        <w:rPr>
+          <w:rFonts w:ascii="Arial" w:hAnsi="Arial" w:cs="Arial"/>
           <w:b/>
           <w:bCs/>
+        </w:rPr>
+        <w:t>Supplementary</w:t>
+      </w:r>
+      <w:proofErr w:type="spellEnd"/>
+      <w:r>
+        <w:rPr>
+          <w:rFonts w:ascii="Arial" w:hAnsi="Arial" w:cs="Arial"/>
+          <w:b/>
+          <w:bCs/>
+        </w:rPr>
+        <w:t xml:space="preserve"> </w:t>
+      </w:r>
+      <w:r>
+        <w:rPr>
+          <w:rFonts w:ascii="Arial" w:hAnsi="Arial" w:cs="Arial"/>
+          <w:b/>
+          <w:bCs/>
+        </w:rPr>
+        <w:t>Figure</w:t>
+      </w:r>
+      <w:r>
+        <w:rPr>
+          <w:rFonts w:ascii="Arial" w:hAnsi="Arial" w:cs="Arial"/>
+          <w:b/>
+          <w:bCs/>
+        </w:rPr>
+        <w:t xml:space="preserve"> N°1.</w:t>
+      </w:r>
+      <w:r>
+        <w:rPr>
+          <w:rFonts w:ascii="Arial" w:hAnsi="Arial" w:cs="Arial"/>
+          <w:b/>
+          <w:bCs/>
+        </w:rPr>
+        <w:t xml:space="preserve"> </w:t>
+      </w:r>
+      <w:proofErr w:type="spellStart"/>
+      <w:r>
+        <w:rPr>
+          <w:rFonts w:ascii="Arial" w:hAnsi="Arial" w:cs="Arial"/>
+        </w:rPr>
+        <w:t>Viterbi-decoded</w:t>
+      </w:r>
+      <w:proofErr w:type="spellEnd"/>
+      <w:r>
+        <w:rPr>
+          <w:rFonts w:ascii="Arial" w:hAnsi="Arial" w:cs="Arial"/>
+        </w:rPr>
+        <w:t xml:space="preserve"> </w:t>
+      </w:r>
+      <w:proofErr w:type="spellStart"/>
+      <w:r>
+        <w:rPr>
+          <w:rFonts w:ascii="Arial" w:hAnsi="Arial" w:cs="Arial"/>
+        </w:rPr>
+        <w:t>sequence</w:t>
+      </w:r>
+      <w:proofErr w:type="spellEnd"/>
+      <w:r>
+        <w:rPr>
+          <w:rFonts w:ascii="Arial" w:hAnsi="Arial" w:cs="Arial"/>
+        </w:rPr>
+        <w:t xml:space="preserve"> </w:t>
+      </w:r>
+      <w:proofErr w:type="spellStart"/>
+      <w:r>
+        <w:rPr>
+          <w:rFonts w:ascii="Arial" w:hAnsi="Arial" w:cs="Arial"/>
+        </w:rPr>
+        <w:t>by</w:t>
+      </w:r>
+      <w:proofErr w:type="spellEnd"/>
+      <w:r>
+        <w:rPr>
+          <w:rFonts w:ascii="Arial" w:hAnsi="Arial" w:cs="Arial"/>
+        </w:rPr>
+        <w:t xml:space="preserve"> </w:t>
+      </w:r>
+      <w:proofErr w:type="spellStart"/>
+      <w:r>
+        <w:rPr>
+          <w:rFonts w:ascii="Arial" w:hAnsi="Arial" w:cs="Arial"/>
+        </w:rPr>
+        <w:t>commune</w:t>
+      </w:r>
+      <w:proofErr w:type="spellEnd"/>
+      <w:r>
+        <w:rPr>
+          <w:rFonts w:ascii="Arial" w:hAnsi="Arial" w:cs="Arial"/>
+        </w:rPr>
+        <w:t xml:space="preserve"> </w:t>
+      </w:r>
+      <w:proofErr w:type="spellStart"/>
+      <w:r>
+        <w:rPr>
+          <w:rFonts w:ascii="Arial" w:hAnsi="Arial" w:cs="Arial"/>
+        </w:rPr>
+        <w:t>using</w:t>
+      </w:r>
+      <w:proofErr w:type="spellEnd"/>
+      <w:r>
+        <w:rPr>
+          <w:rFonts w:ascii="Arial" w:hAnsi="Arial" w:cs="Arial"/>
+        </w:rPr>
+        <w:t xml:space="preserve"> a </w:t>
+      </w:r>
+      <w:proofErr w:type="spellStart"/>
+      <w:r>
+        <w:rPr>
+          <w:rFonts w:ascii="Arial" w:hAnsi="Arial" w:cs="Arial"/>
+        </w:rPr>
+        <w:t>four-state</w:t>
+      </w:r>
+      <w:proofErr w:type="spellEnd"/>
+      <w:r>
+        <w:rPr>
+          <w:rFonts w:ascii="Arial" w:hAnsi="Arial" w:cs="Arial"/>
+        </w:rPr>
+        <w:t xml:space="preserve"> </w:t>
+      </w:r>
+      <w:r>
+        <w:rPr>
+          <w:rFonts w:ascii="Arial" w:hAnsi="Arial" w:cs="Arial"/>
+        </w:rPr>
+        <w:t>Non-</w:t>
+      </w:r>
+      <w:proofErr w:type="spellStart"/>
+      <w:r>
+        <w:rPr>
+          <w:rFonts w:ascii="Arial" w:hAnsi="Arial" w:cs="Arial"/>
+        </w:rPr>
+        <w:t>Homogeneous</w:t>
+      </w:r>
+      <w:proofErr w:type="spellEnd"/>
+      <w:r>
+        <w:rPr>
+          <w:rFonts w:ascii="Arial" w:hAnsi="Arial" w:cs="Arial"/>
+        </w:rPr>
+        <w:t xml:space="preserve"> </w:t>
+      </w:r>
+      <w:proofErr w:type="spellStart"/>
+      <w:r>
+        <w:rPr>
+          <w:rFonts w:ascii="Arial" w:hAnsi="Arial" w:cs="Arial"/>
+        </w:rPr>
+        <w:t>Hidden</w:t>
+      </w:r>
+      <w:proofErr w:type="spellEnd"/>
+      <w:r>
+        <w:rPr>
+          <w:rFonts w:ascii="Arial" w:hAnsi="Arial" w:cs="Arial"/>
+        </w:rPr>
+        <w:t xml:space="preserve"> </w:t>
+      </w:r>
+      <w:proofErr w:type="spellStart"/>
+      <w:r>
+        <w:rPr>
+          <w:rFonts w:ascii="Arial" w:hAnsi="Arial" w:cs="Arial"/>
+        </w:rPr>
+        <w:t>Markov</w:t>
+      </w:r>
+      <w:proofErr w:type="spellEnd"/>
+      <w:r>
+        <w:rPr>
+          <w:rFonts w:ascii="Arial" w:hAnsi="Arial" w:cs="Arial"/>
+        </w:rPr>
+        <w:t xml:space="preserve"> </w:t>
+      </w:r>
+      <w:proofErr w:type="spellStart"/>
+      <w:r>
+        <w:rPr>
+          <w:rFonts w:ascii="Arial" w:hAnsi="Arial" w:cs="Arial"/>
+        </w:rPr>
+        <w:t>Model</w:t>
+      </w:r>
+      <w:proofErr w:type="spellEnd"/>
+      <w:r>
+        <w:rPr>
+          <w:rFonts w:ascii="Arial" w:hAnsi="Arial" w:cs="Arial"/>
+        </w:rPr>
+        <w:t xml:space="preserve"> (</w:t>
+      </w:r>
+      <w:proofErr w:type="spellStart"/>
+      <w:r>
+        <w:rPr>
+          <w:rFonts w:ascii="Arial" w:hAnsi="Arial" w:cs="Arial"/>
+        </w:rPr>
+        <w:t>nHMM</w:t>
+      </w:r>
+      <w:proofErr w:type="spellEnd"/>
+      <w:r>
+        <w:rPr>
+          <w:rFonts w:ascii="Arial" w:hAnsi="Arial" w:cs="Arial"/>
+        </w:rPr>
+        <w:t>)</w:t>
+      </w:r>
+      <w:r>
+        <w:rPr>
+          <w:rFonts w:ascii="Arial" w:hAnsi="Arial" w:cs="Arial"/>
+        </w:rPr>
+        <w:t>.</w:t>
+      </w:r>
+    </w:p>
+    <w:p>
+      <w:pPr>
+        <w:jc w:val="center"/>
+        <w:rPr>
+          <w:rFonts w:ascii="Arial" w:hAnsi="Arial" w:cs="Arial"/>
+        </w:rPr>
+      </w:pPr>
+      <w:r>
+        <w:rPr>
+          <w:rFonts w:ascii="Arial" w:hAnsi="Arial" w:cs="Arial"/>
+        </w:rPr>
+        <w:drawing>
+          <wp:inline distT="0" distB="0" distL="0" distR="0" wp14:anchorId="7B4BACE6" wp14:editId="1995E2E3">
+            <wp:extent cx="5612130" cy="2788920"/>
+            <wp:effectExtent l="0" t="0" r="7620" b="0"/>
+            <wp:docPr id="1080054982" name="Imagen 1" descr="Gráfico&#10;&#10;El contenido generado por IA puede ser incorrecto."/>
+            <wp:cNvGraphicFramePr>
+              <a:graphicFrameLocks xmlns:a="http://schemas.openxmlformats.org/drawingml/2006/main" noChangeAspect="1"/>
+            </wp:cNvGraphicFramePr>
+            <a:graphic xmlns:a="http://schemas.openxmlformats.org/drawingml/2006/main">
+              <a:graphicData uri="http://schemas.openxmlformats.org/drawingml/2006/picture">
+                <pic:pic xmlns:pic="http://schemas.openxmlformats.org/drawingml/2006/picture">
+                  <pic:nvPicPr>
+                    <pic:cNvPr id="1080054982" name="Imagen 1" descr="Gráfico&#10;&#10;El contenido generado por IA puede ser incorrecto."/>
+                    <pic:cNvPicPr/>
+                  </pic:nvPicPr>
+                  <pic:blipFill>
+                    <a:blip r:embed="rId5"/>
+                    <a:stretch>
+                      <a:fillRect/>
+                    </a:stretch>
+                  </pic:blipFill>
+                  <pic:spPr>
+                    <a:xfrm>
+                      <a:off x="0" y="0"/>
+                      <a:ext cx="5612130" cy="2788920"/>
+                    </a:xfrm>
+                    <a:prstGeom prst="rect">
+                      <a:avLst/>
+                    </a:prstGeom>
+                  </pic:spPr>
+                </pic:pic>
+              </a:graphicData>
+            </a:graphic>
+          </wp:inline>
+        </w:drawing>
+      </w:r>
+    </w:p>
+    <w:p>
+      <w:pPr>
+        <w:jc w:val="both"/>
+        <w:rPr>
+          <w:rFonts w:ascii="Arial" w:hAnsi="Arial" w:cs="Arial"/>
+        </w:rPr>
+      </w:pPr>
+      <w:proofErr w:type="spellStart"/>
+      <w:r>
+        <w:rPr>
+          <w:rFonts w:ascii="Arial" w:hAnsi="Arial" w:cs="Arial"/>
+        </w:rPr>
+        <w:t>This</w:t>
+      </w:r>
+      <w:proofErr w:type="spellEnd"/>
+      <w:r>
+        <w:rPr>
+          <w:rFonts w:ascii="Arial" w:hAnsi="Arial" w:cs="Arial"/>
+        </w:rPr>
+        <w:t xml:space="preserve"> figure </w:t>
+      </w:r>
+      <w:proofErr w:type="spellStart"/>
+      <w:r>
+        <w:rPr>
+          <w:rFonts w:ascii="Arial" w:hAnsi="Arial" w:cs="Arial"/>
+        </w:rPr>
+        <w:t>displays</w:t>
+      </w:r>
+      <w:proofErr w:type="spellEnd"/>
+      <w:r>
+        <w:rPr>
+          <w:rFonts w:ascii="Arial" w:hAnsi="Arial" w:cs="Arial"/>
+        </w:rPr>
+        <w:t xml:space="preserve"> </w:t>
+      </w:r>
+      <w:proofErr w:type="spellStart"/>
+      <w:r>
+        <w:rPr>
+          <w:rFonts w:ascii="Arial" w:hAnsi="Arial" w:cs="Arial"/>
+        </w:rPr>
+        <w:t>the</w:t>
+      </w:r>
+      <w:proofErr w:type="spellEnd"/>
+      <w:r>
+        <w:rPr>
+          <w:rFonts w:ascii="Arial" w:hAnsi="Arial" w:cs="Arial"/>
+        </w:rPr>
+        <w:t xml:space="preserve"> </w:t>
+      </w:r>
+      <w:proofErr w:type="spellStart"/>
+      <w:r>
+        <w:rPr>
+          <w:rFonts w:ascii="Arial" w:hAnsi="Arial" w:cs="Arial"/>
+        </w:rPr>
+        <w:t>Viterbi</w:t>
+      </w:r>
+      <w:proofErr w:type="spellEnd"/>
+      <w:r>
+        <w:rPr>
+          <w:rFonts w:ascii="Arial" w:hAnsi="Arial" w:cs="Arial"/>
+        </w:rPr>
+        <w:t xml:space="preserve"> </w:t>
+      </w:r>
+      <w:proofErr w:type="spellStart"/>
+      <w:r>
+        <w:rPr>
+          <w:rFonts w:ascii="Arial" w:hAnsi="Arial" w:cs="Arial"/>
+        </w:rPr>
+        <w:t>sequence</w:t>
+      </w:r>
+      <w:proofErr w:type="spellEnd"/>
+      <w:r>
+        <w:rPr>
+          <w:rFonts w:ascii="Arial" w:hAnsi="Arial" w:cs="Arial"/>
+        </w:rPr>
+        <w:t xml:space="preserve"> </w:t>
+      </w:r>
+      <w:proofErr w:type="spellStart"/>
+      <w:r>
+        <w:rPr>
+          <w:rFonts w:ascii="Arial" w:hAnsi="Arial" w:cs="Arial"/>
+        </w:rPr>
+        <w:t>for</w:t>
+      </w:r>
+      <w:proofErr w:type="spellEnd"/>
+      <w:r>
+        <w:rPr>
+          <w:rFonts w:ascii="Arial" w:hAnsi="Arial" w:cs="Arial"/>
+        </w:rPr>
+        <w:t xml:space="preserve"> </w:t>
+      </w:r>
+      <w:proofErr w:type="spellStart"/>
+      <w:r>
+        <w:rPr>
+          <w:rFonts w:ascii="Arial" w:hAnsi="Arial" w:cs="Arial"/>
+        </w:rPr>
+        <w:t>each</w:t>
+      </w:r>
+      <w:proofErr w:type="spellEnd"/>
+      <w:r>
+        <w:rPr>
+          <w:rFonts w:ascii="Arial" w:hAnsi="Arial" w:cs="Arial"/>
+        </w:rPr>
+        <w:t xml:space="preserve"> </w:t>
+      </w:r>
+      <w:proofErr w:type="spellStart"/>
+      <w:r>
+        <w:rPr>
+          <w:rFonts w:ascii="Arial" w:hAnsi="Arial" w:cs="Arial"/>
+        </w:rPr>
+        <w:t>commune</w:t>
+      </w:r>
+      <w:proofErr w:type="spellEnd"/>
+      <w:r>
+        <w:rPr>
+          <w:rFonts w:ascii="Arial" w:hAnsi="Arial" w:cs="Arial"/>
+        </w:rPr>
+        <w:t xml:space="preserve"> </w:t>
+      </w:r>
+      <w:proofErr w:type="spellStart"/>
+      <w:r>
+        <w:rPr>
+          <w:rFonts w:ascii="Arial" w:hAnsi="Arial" w:cs="Arial"/>
+        </w:rPr>
+        <w:t>based</w:t>
+      </w:r>
+      <w:proofErr w:type="spellEnd"/>
+      <w:r>
+        <w:rPr>
+          <w:rFonts w:ascii="Arial" w:hAnsi="Arial" w:cs="Arial"/>
+        </w:rPr>
+        <w:t xml:space="preserve"> </w:t>
+      </w:r>
+      <w:proofErr w:type="spellStart"/>
+      <w:r>
+        <w:rPr>
+          <w:rFonts w:ascii="Arial" w:hAnsi="Arial" w:cs="Arial"/>
+        </w:rPr>
+        <w:t>on</w:t>
+      </w:r>
+      <w:proofErr w:type="spellEnd"/>
+      <w:r>
+        <w:rPr>
+          <w:rFonts w:ascii="Arial" w:hAnsi="Arial" w:cs="Arial"/>
+        </w:rPr>
+        <w:t xml:space="preserve"> a Non </w:t>
+      </w:r>
+      <w:proofErr w:type="spellStart"/>
+      <w:r>
+        <w:rPr>
+          <w:rFonts w:ascii="Arial" w:hAnsi="Arial" w:cs="Arial"/>
+        </w:rPr>
+        <w:t>Homogeneous</w:t>
+      </w:r>
+      <w:proofErr w:type="spellEnd"/>
+      <w:r>
+        <w:rPr>
+          <w:rFonts w:ascii="Arial" w:hAnsi="Arial" w:cs="Arial"/>
+        </w:rPr>
+        <w:t xml:space="preserve"> </w:t>
+      </w:r>
+      <w:proofErr w:type="spellStart"/>
+      <w:r>
+        <w:rPr>
+          <w:rFonts w:ascii="Arial" w:hAnsi="Arial" w:cs="Arial"/>
+        </w:rPr>
+        <w:t>Hidden</w:t>
+      </w:r>
+      <w:proofErr w:type="spellEnd"/>
+      <w:r>
+        <w:rPr>
+          <w:rFonts w:ascii="Arial" w:hAnsi="Arial" w:cs="Arial"/>
+        </w:rPr>
+        <w:t xml:space="preserve"> </w:t>
+      </w:r>
+      <w:proofErr w:type="spellStart"/>
+      <w:r>
+        <w:rPr>
+          <w:rFonts w:ascii="Arial" w:hAnsi="Arial" w:cs="Arial"/>
+        </w:rPr>
+        <w:t>Markov</w:t>
+      </w:r>
+      <w:proofErr w:type="spellEnd"/>
+      <w:r>
+        <w:rPr>
+          <w:rFonts w:ascii="Arial" w:hAnsi="Arial" w:cs="Arial"/>
+        </w:rPr>
+        <w:t xml:space="preserve"> </w:t>
+      </w:r>
+      <w:proofErr w:type="spellStart"/>
+      <w:r>
+        <w:rPr>
+          <w:rFonts w:ascii="Arial" w:hAnsi="Arial" w:cs="Arial"/>
+        </w:rPr>
+        <w:t>Model</w:t>
+      </w:r>
+      <w:proofErr w:type="spellEnd"/>
+      <w:r>
+        <w:rPr>
+          <w:rFonts w:ascii="Arial" w:hAnsi="Arial" w:cs="Arial"/>
+        </w:rPr>
+        <w:t xml:space="preserve"> (</w:t>
+      </w:r>
+      <w:proofErr w:type="spellStart"/>
+      <w:r>
+        <w:rPr>
+          <w:rFonts w:ascii="Arial" w:hAnsi="Arial" w:cs="Arial"/>
+        </w:rPr>
+        <w:t>nHMM</w:t>
+      </w:r>
+      <w:proofErr w:type="spellEnd"/>
+      <w:r>
+        <w:rPr>
+          <w:rFonts w:ascii="Arial" w:hAnsi="Arial" w:cs="Arial"/>
+        </w:rPr>
+        <w:t xml:space="preserve">) </w:t>
+      </w:r>
+      <w:proofErr w:type="spellStart"/>
+      <w:r>
+        <w:rPr>
+          <w:rFonts w:ascii="Arial" w:hAnsi="Arial" w:cs="Arial"/>
+        </w:rPr>
+        <w:t>with</w:t>
+      </w:r>
+      <w:proofErr w:type="spellEnd"/>
+      <w:r>
+        <w:rPr>
+          <w:rFonts w:ascii="Arial" w:hAnsi="Arial" w:cs="Arial"/>
+        </w:rPr>
+        <w:t xml:space="preserve"> </w:t>
+      </w:r>
+      <w:proofErr w:type="spellStart"/>
+      <w:r>
+        <w:rPr>
+          <w:rFonts w:ascii="Arial" w:hAnsi="Arial" w:cs="Arial"/>
+        </w:rPr>
+        <w:t>four</w:t>
+      </w:r>
+      <w:proofErr w:type="spellEnd"/>
+      <w:r>
+        <w:rPr>
+          <w:rFonts w:ascii="Arial" w:hAnsi="Arial" w:cs="Arial"/>
+        </w:rPr>
+        <w:t xml:space="preserve"> </w:t>
+      </w:r>
+      <w:proofErr w:type="spellStart"/>
+      <w:r>
+        <w:rPr>
+          <w:rFonts w:ascii="Arial" w:hAnsi="Arial" w:cs="Arial"/>
+        </w:rPr>
+        <w:t>latent</w:t>
+      </w:r>
+      <w:proofErr w:type="spellEnd"/>
+      <w:r>
+        <w:rPr>
+          <w:rFonts w:ascii="Arial" w:hAnsi="Arial" w:cs="Arial"/>
+        </w:rPr>
+        <w:t xml:space="preserve"> </w:t>
+      </w:r>
+      <w:proofErr w:type="spellStart"/>
+      <w:r>
+        <w:rPr>
+          <w:rFonts w:ascii="Arial" w:hAnsi="Arial" w:cs="Arial"/>
+        </w:rPr>
+        <w:t>states</w:t>
+      </w:r>
+      <w:proofErr w:type="spellEnd"/>
+      <w:r>
+        <w:rPr>
+          <w:rFonts w:ascii="Arial" w:hAnsi="Arial" w:cs="Arial"/>
+        </w:rPr>
+        <w:t xml:space="preserve">. </w:t>
+      </w:r>
+      <w:proofErr w:type="spellStart"/>
+      <w:r>
+        <w:rPr>
+          <w:rFonts w:ascii="Arial" w:hAnsi="Arial" w:cs="Arial"/>
+        </w:rPr>
+        <w:t>The</w:t>
+      </w:r>
+      <w:proofErr w:type="spellEnd"/>
+      <w:r>
+        <w:rPr>
+          <w:rFonts w:ascii="Arial" w:hAnsi="Arial" w:cs="Arial"/>
+        </w:rPr>
+        <w:t xml:space="preserve"> </w:t>
+      </w:r>
+      <w:proofErr w:type="spellStart"/>
+      <w:r>
+        <w:rPr>
+          <w:rFonts w:ascii="Arial" w:hAnsi="Arial" w:cs="Arial"/>
+        </w:rPr>
+        <w:t>model</w:t>
+      </w:r>
+      <w:proofErr w:type="spellEnd"/>
+      <w:r>
+        <w:rPr>
+          <w:rFonts w:ascii="Arial" w:hAnsi="Arial" w:cs="Arial"/>
+        </w:rPr>
+        <w:t xml:space="preserve"> converged </w:t>
+      </w:r>
+      <w:proofErr w:type="spellStart"/>
+      <w:r>
+        <w:rPr>
+          <w:rFonts w:ascii="Arial" w:hAnsi="Arial" w:cs="Arial"/>
+        </w:rPr>
+        <w:t>with</w:t>
+      </w:r>
+      <w:proofErr w:type="spellEnd"/>
+      <w:r>
+        <w:rPr>
+          <w:rFonts w:ascii="Arial" w:hAnsi="Arial" w:cs="Arial"/>
+        </w:rPr>
+        <w:t xml:space="preserve"> a log-</w:t>
+      </w:r>
+      <w:proofErr w:type="spellStart"/>
+      <w:r>
+        <w:rPr>
+          <w:rFonts w:ascii="Arial" w:hAnsi="Arial" w:cs="Arial"/>
+        </w:rPr>
+        <w:t>likelihood</w:t>
+      </w:r>
+      <w:proofErr w:type="spellEnd"/>
+      <w:r>
+        <w:rPr>
+          <w:rFonts w:ascii="Arial" w:hAnsi="Arial" w:cs="Arial"/>
+        </w:rPr>
+        <w:t xml:space="preserve"> </w:t>
+      </w:r>
+      <w:proofErr w:type="spellStart"/>
+      <w:r>
+        <w:rPr>
+          <w:rFonts w:ascii="Arial" w:hAnsi="Arial" w:cs="Arial"/>
+        </w:rPr>
+        <w:t>of</w:t>
+      </w:r>
+      <w:proofErr w:type="spellEnd"/>
+      <w:r>
+        <w:rPr>
+          <w:rFonts w:ascii="Arial" w:hAnsi="Arial" w:cs="Arial"/>
+        </w:rPr>
+        <w:t xml:space="preserve"> -20448.6 (</w:t>
+      </w:r>
+      <w:proofErr w:type="spellStart"/>
+      <w:r>
+        <w:rPr>
+          <w:rFonts w:ascii="Arial" w:hAnsi="Arial" w:cs="Arial"/>
+        </w:rPr>
+        <w:t>df</w:t>
+      </w:r>
+      <w:proofErr w:type="spellEnd"/>
+      <w:r>
+        <w:rPr>
+          <w:rFonts w:ascii="Arial" w:hAnsi="Arial" w:cs="Arial"/>
+        </w:rPr>
+        <w:t xml:space="preserve">=443), and </w:t>
+      </w:r>
+      <w:proofErr w:type="spellStart"/>
+      <w:r>
+        <w:rPr>
+          <w:rFonts w:ascii="Arial" w:hAnsi="Arial" w:cs="Arial"/>
+        </w:rPr>
+        <w:t>yielded</w:t>
+      </w:r>
+      <w:proofErr w:type="spellEnd"/>
+      <w:r>
+        <w:rPr>
+          <w:rFonts w:ascii="Arial" w:hAnsi="Arial" w:cs="Arial"/>
+        </w:rPr>
+        <w:t xml:space="preserve"> AIC=41783.21 and BIC=44836.52. </w:t>
+      </w:r>
+      <w:proofErr w:type="spellStart"/>
+      <w:r>
+        <w:rPr>
+          <w:rFonts w:ascii="Arial" w:hAnsi="Arial" w:cs="Arial"/>
+        </w:rPr>
+        <w:t>Compared</w:t>
+      </w:r>
+      <w:proofErr w:type="spellEnd"/>
+      <w:r>
+        <w:rPr>
+          <w:rFonts w:ascii="Arial" w:hAnsi="Arial" w:cs="Arial"/>
+        </w:rPr>
+        <w:t xml:space="preserve"> </w:t>
+      </w:r>
+      <w:proofErr w:type="spellStart"/>
+      <w:r>
+        <w:rPr>
+          <w:rFonts w:ascii="Arial" w:hAnsi="Arial" w:cs="Arial"/>
+        </w:rPr>
+        <w:t>to</w:t>
+      </w:r>
+      <w:proofErr w:type="spellEnd"/>
+      <w:r>
+        <w:rPr>
+          <w:rFonts w:ascii="Arial" w:hAnsi="Arial" w:cs="Arial"/>
+        </w:rPr>
+        <w:t xml:space="preserve"> </w:t>
+      </w:r>
+      <w:proofErr w:type="spellStart"/>
+      <w:r>
+        <w:rPr>
+          <w:rFonts w:ascii="Arial" w:hAnsi="Arial" w:cs="Arial"/>
+        </w:rPr>
+        <w:t>the</w:t>
+      </w:r>
+      <w:proofErr w:type="spellEnd"/>
+      <w:r>
+        <w:rPr>
+          <w:rFonts w:ascii="Arial" w:hAnsi="Arial" w:cs="Arial"/>
+        </w:rPr>
+        <w:t xml:space="preserve"> </w:t>
+      </w:r>
+      <w:proofErr w:type="spellStart"/>
+      <w:r>
+        <w:rPr>
+          <w:rFonts w:ascii="Arial" w:hAnsi="Arial" w:cs="Arial"/>
+        </w:rPr>
+        <w:t>three-state</w:t>
+      </w:r>
+      <w:proofErr w:type="spellEnd"/>
+      <w:r>
+        <w:rPr>
+          <w:rFonts w:ascii="Arial" w:hAnsi="Arial" w:cs="Arial"/>
+        </w:rPr>
+        <w:t xml:space="preserve"> </w:t>
+      </w:r>
+      <w:proofErr w:type="spellStart"/>
+      <w:r>
+        <w:rPr>
+          <w:rFonts w:ascii="Arial" w:hAnsi="Arial" w:cs="Arial"/>
+        </w:rPr>
+        <w:t>model</w:t>
+      </w:r>
+      <w:proofErr w:type="spellEnd"/>
+      <w:r>
+        <w:rPr>
+          <w:rFonts w:ascii="Arial" w:hAnsi="Arial" w:cs="Arial"/>
+        </w:rPr>
+        <w:t xml:space="preserve">, </w:t>
+      </w:r>
+      <w:proofErr w:type="spellStart"/>
+      <w:r>
+        <w:rPr>
+          <w:rFonts w:ascii="Arial" w:hAnsi="Arial" w:cs="Arial"/>
+        </w:rPr>
+        <w:t>the</w:t>
+      </w:r>
+      <w:proofErr w:type="spellEnd"/>
+      <w:r>
+        <w:rPr>
+          <w:rFonts w:ascii="Arial" w:hAnsi="Arial" w:cs="Arial"/>
+        </w:rPr>
+        <w:t xml:space="preserve"> </w:t>
+      </w:r>
+      <w:proofErr w:type="spellStart"/>
+      <w:r>
+        <w:rPr>
+          <w:rFonts w:ascii="Arial" w:hAnsi="Arial" w:cs="Arial"/>
+        </w:rPr>
+        <w:t>four-state</w:t>
+      </w:r>
+      <w:proofErr w:type="spellEnd"/>
+      <w:r>
+        <w:rPr>
+          <w:rFonts w:ascii="Arial" w:hAnsi="Arial" w:cs="Arial"/>
+        </w:rPr>
+        <w:t xml:space="preserve"> </w:t>
+      </w:r>
+      <w:proofErr w:type="spellStart"/>
+      <w:r>
+        <w:rPr>
+          <w:rFonts w:ascii="Arial" w:hAnsi="Arial" w:cs="Arial"/>
+        </w:rPr>
+        <w:t>model</w:t>
+      </w:r>
+      <w:proofErr w:type="spellEnd"/>
+      <w:r>
+        <w:rPr>
+          <w:rFonts w:ascii="Arial" w:hAnsi="Arial" w:cs="Arial"/>
+        </w:rPr>
+        <w:t xml:space="preserve"> </w:t>
+      </w:r>
+      <w:proofErr w:type="spellStart"/>
+      <w:r>
+        <w:rPr>
+          <w:rFonts w:ascii="Arial" w:hAnsi="Arial" w:cs="Arial"/>
+        </w:rPr>
+        <w:t>improves</w:t>
+      </w:r>
+      <w:proofErr w:type="spellEnd"/>
+      <w:r>
+        <w:rPr>
+          <w:rFonts w:ascii="Arial" w:hAnsi="Arial" w:cs="Arial"/>
+        </w:rPr>
+        <w:t xml:space="preserve"> </w:t>
+      </w:r>
+      <w:proofErr w:type="spellStart"/>
+      <w:r>
+        <w:rPr>
+          <w:rFonts w:ascii="Arial" w:hAnsi="Arial" w:cs="Arial"/>
+        </w:rPr>
+        <w:t>the</w:t>
+      </w:r>
+      <w:proofErr w:type="spellEnd"/>
+      <w:r>
+        <w:rPr>
+          <w:rFonts w:ascii="Arial" w:hAnsi="Arial" w:cs="Arial"/>
+        </w:rPr>
+        <w:t xml:space="preserve"> </w:t>
+      </w:r>
+      <w:proofErr w:type="spellStart"/>
+      <w:r>
+        <w:rPr>
+          <w:rFonts w:ascii="Arial" w:hAnsi="Arial" w:cs="Arial"/>
+        </w:rPr>
+        <w:t>differentiation</w:t>
+      </w:r>
+      <w:proofErr w:type="spellEnd"/>
+      <w:r>
+        <w:rPr>
+          <w:rFonts w:ascii="Arial" w:hAnsi="Arial" w:cs="Arial"/>
+        </w:rPr>
+        <w:t xml:space="preserve"> </w:t>
+      </w:r>
+      <w:proofErr w:type="spellStart"/>
+      <w:r>
+        <w:rPr>
+          <w:rFonts w:ascii="Arial" w:hAnsi="Arial" w:cs="Arial"/>
+        </w:rPr>
+        <w:t>of</w:t>
+      </w:r>
+      <w:proofErr w:type="spellEnd"/>
+      <w:r>
+        <w:rPr>
+          <w:rFonts w:ascii="Arial" w:hAnsi="Arial" w:cs="Arial"/>
+        </w:rPr>
+        <w:t xml:space="preserve"> </w:t>
+      </w:r>
+      <w:proofErr w:type="spellStart"/>
+      <w:r>
+        <w:rPr>
+          <w:rFonts w:ascii="Arial" w:hAnsi="Arial" w:cs="Arial"/>
+        </w:rPr>
+        <w:t>transitional</w:t>
+      </w:r>
+      <w:proofErr w:type="spellEnd"/>
+      <w:r>
+        <w:rPr>
+          <w:rFonts w:ascii="Arial" w:hAnsi="Arial" w:cs="Arial"/>
+        </w:rPr>
+        <w:t xml:space="preserve"> </w:t>
+      </w:r>
+      <w:proofErr w:type="spellStart"/>
+      <w:r>
+        <w:rPr>
+          <w:rFonts w:ascii="Arial" w:hAnsi="Arial" w:cs="Arial"/>
+        </w:rPr>
+        <w:t>epidemic</w:t>
+      </w:r>
+      <w:proofErr w:type="spellEnd"/>
+      <w:r>
+        <w:rPr>
+          <w:rFonts w:ascii="Arial" w:hAnsi="Arial" w:cs="Arial"/>
+        </w:rPr>
+        <w:t xml:space="preserve"> </w:t>
+      </w:r>
+      <w:proofErr w:type="spellStart"/>
+      <w:r>
+        <w:rPr>
+          <w:rFonts w:ascii="Arial" w:hAnsi="Arial" w:cs="Arial"/>
+        </w:rPr>
+        <w:t>phases</w:t>
+      </w:r>
+      <w:proofErr w:type="spellEnd"/>
+      <w:r>
+        <w:rPr>
+          <w:rFonts w:ascii="Arial" w:hAnsi="Arial" w:cs="Arial"/>
+        </w:rPr>
+        <w:t xml:space="preserve">, </w:t>
+      </w:r>
+      <w:proofErr w:type="spellStart"/>
+      <w:r>
+        <w:rPr>
+          <w:rFonts w:ascii="Arial" w:hAnsi="Arial" w:cs="Arial"/>
+        </w:rPr>
+        <w:t>especially</w:t>
+      </w:r>
+      <w:proofErr w:type="spellEnd"/>
+      <w:r>
+        <w:rPr>
+          <w:rFonts w:ascii="Arial" w:hAnsi="Arial" w:cs="Arial"/>
+        </w:rPr>
+        <w:t xml:space="preserve"> </w:t>
+      </w:r>
+      <w:proofErr w:type="spellStart"/>
+      <w:r>
+        <w:rPr>
+          <w:rFonts w:ascii="Arial" w:hAnsi="Arial" w:cs="Arial"/>
+        </w:rPr>
+        <w:t>during</w:t>
+      </w:r>
+      <w:proofErr w:type="spellEnd"/>
+      <w:r>
+        <w:rPr>
+          <w:rFonts w:ascii="Arial" w:hAnsi="Arial" w:cs="Arial"/>
+        </w:rPr>
+        <w:t xml:space="preserve"> </w:t>
+      </w:r>
+      <w:proofErr w:type="spellStart"/>
+      <w:r>
+        <w:rPr>
+          <w:rFonts w:ascii="Arial" w:hAnsi="Arial" w:cs="Arial"/>
+        </w:rPr>
+        <w:t>the</w:t>
+      </w:r>
+      <w:proofErr w:type="spellEnd"/>
+      <w:r>
+        <w:rPr>
+          <w:rFonts w:ascii="Arial" w:hAnsi="Arial" w:cs="Arial"/>
+        </w:rPr>
+        <w:t xml:space="preserve"> </w:t>
+      </w:r>
+      <w:proofErr w:type="spellStart"/>
+      <w:r>
+        <w:rPr>
+          <w:rFonts w:ascii="Arial" w:hAnsi="Arial" w:cs="Arial"/>
+        </w:rPr>
+        <w:t>mid-period</w:t>
+      </w:r>
+      <w:proofErr w:type="spellEnd"/>
+      <w:r>
+        <w:rPr>
+          <w:rFonts w:ascii="Arial" w:hAnsi="Arial" w:cs="Arial"/>
+        </w:rPr>
+        <w:t xml:space="preserve"> </w:t>
+      </w:r>
+      <w:proofErr w:type="spellStart"/>
+      <w:r>
+        <w:rPr>
+          <w:rFonts w:ascii="Arial" w:hAnsi="Arial" w:cs="Arial"/>
+        </w:rPr>
+        <w:t>of</w:t>
+      </w:r>
+      <w:proofErr w:type="spellEnd"/>
+      <w:r>
+        <w:rPr>
+          <w:rFonts w:ascii="Arial" w:hAnsi="Arial" w:cs="Arial"/>
+        </w:rPr>
+        <w:t xml:space="preserve"> </w:t>
+      </w:r>
+      <w:proofErr w:type="spellStart"/>
+      <w:r>
+        <w:rPr>
+          <w:rFonts w:ascii="Arial" w:hAnsi="Arial" w:cs="Arial"/>
+        </w:rPr>
+        <w:t>the</w:t>
+      </w:r>
+      <w:proofErr w:type="spellEnd"/>
+      <w:r>
+        <w:rPr>
+          <w:rFonts w:ascii="Arial" w:hAnsi="Arial" w:cs="Arial"/>
+        </w:rPr>
+        <w:t xml:space="preserve"> timeline. </w:t>
+      </w:r>
+      <w:proofErr w:type="spellStart"/>
+      <w:r>
+        <w:rPr>
+          <w:rFonts w:ascii="Arial" w:hAnsi="Arial" w:cs="Arial"/>
+        </w:rPr>
+        <w:t>Visually</w:t>
+      </w:r>
+      <w:proofErr w:type="spellEnd"/>
+      <w:r>
+        <w:rPr>
+          <w:rFonts w:ascii="Arial" w:hAnsi="Arial" w:cs="Arial"/>
+        </w:rPr>
+        <w:t xml:space="preserve">, </w:t>
+      </w:r>
+      <w:proofErr w:type="spellStart"/>
+      <w:r>
+        <w:rPr>
+          <w:rFonts w:ascii="Arial" w:hAnsi="Arial" w:cs="Arial"/>
+        </w:rPr>
+        <w:t>it</w:t>
+      </w:r>
+      <w:proofErr w:type="spellEnd"/>
+      <w:r>
+        <w:rPr>
+          <w:rFonts w:ascii="Arial" w:hAnsi="Arial" w:cs="Arial"/>
+        </w:rPr>
+        <w:t xml:space="preserve"> introduces a </w:t>
+      </w:r>
+      <w:proofErr w:type="spellStart"/>
+      <w:r>
+        <w:rPr>
+          <w:rFonts w:ascii="Arial" w:hAnsi="Arial" w:cs="Arial"/>
+        </w:rPr>
+        <w:t>higher</w:t>
+      </w:r>
+      <w:proofErr w:type="spellEnd"/>
+      <w:r>
+        <w:rPr>
+          <w:rFonts w:ascii="Arial" w:hAnsi="Arial" w:cs="Arial"/>
+        </w:rPr>
+        <w:t xml:space="preserve"> leve lof </w:t>
+      </w:r>
+      <w:proofErr w:type="spellStart"/>
+      <w:r>
+        <w:rPr>
+          <w:rFonts w:ascii="Arial" w:hAnsi="Arial" w:cs="Arial"/>
+        </w:rPr>
+        <w:t>detail</w:t>
+      </w:r>
+      <w:proofErr w:type="spellEnd"/>
+      <w:r>
+        <w:rPr>
+          <w:rFonts w:ascii="Arial" w:hAnsi="Arial" w:cs="Arial"/>
+        </w:rPr>
+        <w:t xml:space="preserve"> </w:t>
+      </w:r>
+      <w:proofErr w:type="spellStart"/>
+      <w:r>
+        <w:rPr>
+          <w:rFonts w:ascii="Arial" w:hAnsi="Arial" w:cs="Arial"/>
+        </w:rPr>
+        <w:t>while</w:t>
+      </w:r>
+      <w:proofErr w:type="spellEnd"/>
+      <w:r>
+        <w:rPr>
+          <w:rFonts w:ascii="Arial" w:hAnsi="Arial" w:cs="Arial"/>
+        </w:rPr>
+        <w:t xml:space="preserve"> </w:t>
+      </w:r>
+      <w:proofErr w:type="spellStart"/>
+      <w:r>
+        <w:rPr>
+          <w:rFonts w:ascii="Arial" w:hAnsi="Arial" w:cs="Arial"/>
+        </w:rPr>
+        <w:t>preserving</w:t>
+      </w:r>
+      <w:proofErr w:type="spellEnd"/>
+      <w:r>
+        <w:rPr>
+          <w:rFonts w:ascii="Arial" w:hAnsi="Arial" w:cs="Arial"/>
+        </w:rPr>
+        <w:t xml:space="preserve"> </w:t>
+      </w:r>
+      <w:proofErr w:type="spellStart"/>
+      <w:r>
+        <w:rPr>
+          <w:rFonts w:ascii="Arial" w:hAnsi="Arial" w:cs="Arial"/>
+        </w:rPr>
+        <w:t>the</w:t>
+      </w:r>
+      <w:proofErr w:type="spellEnd"/>
+      <w:r>
+        <w:rPr>
+          <w:rFonts w:ascii="Arial" w:hAnsi="Arial" w:cs="Arial"/>
+        </w:rPr>
+        <w:t xml:space="preserve"> </w:t>
+      </w:r>
+      <w:proofErr w:type="spellStart"/>
+      <w:r>
+        <w:rPr>
+          <w:rFonts w:ascii="Arial" w:hAnsi="Arial" w:cs="Arial"/>
+        </w:rPr>
+        <w:t>interpretability</w:t>
+      </w:r>
+      <w:proofErr w:type="spellEnd"/>
+      <w:r>
+        <w:rPr>
+          <w:rFonts w:ascii="Arial" w:hAnsi="Arial" w:cs="Arial"/>
+        </w:rPr>
+        <w:t xml:space="preserve"> and temporal </w:t>
+      </w:r>
+      <w:proofErr w:type="spellStart"/>
+      <w:r>
+        <w:rPr>
+          <w:rFonts w:ascii="Arial" w:hAnsi="Arial" w:cs="Arial"/>
+        </w:rPr>
+        <w:t>coherence</w:t>
+      </w:r>
+      <w:proofErr w:type="spellEnd"/>
+      <w:r>
+        <w:rPr>
+          <w:rFonts w:ascii="Arial" w:hAnsi="Arial" w:cs="Arial"/>
+        </w:rPr>
+        <w:t xml:space="preserve"> </w:t>
+      </w:r>
+      <w:proofErr w:type="spellStart"/>
+      <w:r>
+        <w:rPr>
+          <w:rFonts w:ascii="Arial" w:hAnsi="Arial" w:cs="Arial"/>
+        </w:rPr>
+        <w:t>across</w:t>
+      </w:r>
+      <w:proofErr w:type="spellEnd"/>
+      <w:r>
+        <w:rPr>
+          <w:rFonts w:ascii="Arial" w:hAnsi="Arial" w:cs="Arial"/>
+        </w:rPr>
+        <w:t xml:space="preserve"> comunes. </w:t>
+      </w:r>
+      <w:proofErr w:type="spellStart"/>
+      <w:r>
+        <w:rPr>
+          <w:rFonts w:ascii="Arial" w:hAnsi="Arial" w:cs="Arial"/>
+        </w:rPr>
+        <w:t>This</w:t>
+      </w:r>
+      <w:proofErr w:type="spellEnd"/>
+      <w:r>
+        <w:rPr>
+          <w:rFonts w:ascii="Arial" w:hAnsi="Arial" w:cs="Arial"/>
+        </w:rPr>
+        <w:t xml:space="preserve"> </w:t>
+      </w:r>
+      <w:proofErr w:type="spellStart"/>
+      <w:r>
+        <w:rPr>
+          <w:rFonts w:ascii="Arial" w:hAnsi="Arial" w:cs="Arial"/>
+        </w:rPr>
+        <w:t>model</w:t>
+      </w:r>
+      <w:proofErr w:type="spellEnd"/>
+      <w:r>
+        <w:rPr>
+          <w:rFonts w:ascii="Arial" w:hAnsi="Arial" w:cs="Arial"/>
+        </w:rPr>
+        <w:t xml:space="preserve"> </w:t>
+      </w:r>
+      <w:proofErr w:type="spellStart"/>
+      <w:r>
+        <w:rPr>
+          <w:rFonts w:ascii="Arial" w:hAnsi="Arial" w:cs="Arial"/>
+        </w:rPr>
+        <w:t>offers</w:t>
+      </w:r>
+      <w:proofErr w:type="spellEnd"/>
+      <w:r>
+        <w:rPr>
+          <w:rFonts w:ascii="Arial" w:hAnsi="Arial" w:cs="Arial"/>
+        </w:rPr>
+        <w:t xml:space="preserve"> a favorable </w:t>
+      </w:r>
+      <w:proofErr w:type="spellStart"/>
+      <w:r>
+        <w:rPr>
+          <w:rFonts w:ascii="Arial" w:hAnsi="Arial" w:cs="Arial"/>
+        </w:rPr>
+        <w:t>trade</w:t>
+      </w:r>
+      <w:proofErr w:type="spellEnd"/>
+      <w:r>
+        <w:rPr>
+          <w:rFonts w:ascii="Arial" w:hAnsi="Arial" w:cs="Arial"/>
+        </w:rPr>
+        <w:t xml:space="preserve">-off </w:t>
+      </w:r>
+      <w:proofErr w:type="spellStart"/>
+      <w:r>
+        <w:rPr>
+          <w:rFonts w:ascii="Arial" w:hAnsi="Arial" w:cs="Arial"/>
+        </w:rPr>
+        <w:t>between</w:t>
+      </w:r>
+      <w:proofErr w:type="spellEnd"/>
+      <w:r>
+        <w:rPr>
+          <w:rFonts w:ascii="Arial" w:hAnsi="Arial" w:cs="Arial"/>
+        </w:rPr>
+        <w:t xml:space="preserve"> </w:t>
+      </w:r>
+      <w:proofErr w:type="spellStart"/>
+      <w:r>
+        <w:rPr>
+          <w:rFonts w:ascii="Arial" w:hAnsi="Arial" w:cs="Arial"/>
+        </w:rPr>
+        <w:t>statistical</w:t>
+      </w:r>
+      <w:proofErr w:type="spellEnd"/>
+      <w:r>
+        <w:rPr>
+          <w:rFonts w:ascii="Arial" w:hAnsi="Arial" w:cs="Arial"/>
+        </w:rPr>
+        <w:t xml:space="preserve"> performance and visual </w:t>
+      </w:r>
+      <w:proofErr w:type="spellStart"/>
+      <w:r>
+        <w:rPr>
+          <w:rFonts w:ascii="Arial" w:hAnsi="Arial" w:cs="Arial"/>
+        </w:rPr>
+        <w:t>clarity</w:t>
+      </w:r>
+      <w:proofErr w:type="spellEnd"/>
+      <w:r>
+        <w:rPr>
+          <w:rFonts w:ascii="Arial" w:hAnsi="Arial" w:cs="Arial"/>
+        </w:rPr>
+        <w:t xml:space="preserve">, </w:t>
+      </w:r>
+      <w:proofErr w:type="spellStart"/>
+      <w:r>
+        <w:rPr>
+          <w:rFonts w:ascii="Arial" w:hAnsi="Arial" w:cs="Arial"/>
+        </w:rPr>
+        <w:t>avoiding</w:t>
+      </w:r>
+      <w:proofErr w:type="spellEnd"/>
+      <w:r>
+        <w:rPr>
+          <w:rFonts w:ascii="Arial" w:hAnsi="Arial" w:cs="Arial"/>
+        </w:rPr>
+        <w:t xml:space="preserve"> </w:t>
+      </w:r>
+      <w:proofErr w:type="spellStart"/>
+      <w:r>
+        <w:rPr>
+          <w:rFonts w:ascii="Arial" w:hAnsi="Arial" w:cs="Arial"/>
+        </w:rPr>
+        <w:t>the</w:t>
+      </w:r>
+      <w:proofErr w:type="spellEnd"/>
+      <w:r>
+        <w:rPr>
+          <w:rFonts w:ascii="Arial" w:hAnsi="Arial" w:cs="Arial"/>
+        </w:rPr>
+        <w:t xml:space="preserve"> </w:t>
+      </w:r>
+      <w:proofErr w:type="spellStart"/>
+      <w:r>
+        <w:rPr>
+          <w:rFonts w:ascii="Arial" w:hAnsi="Arial" w:cs="Arial"/>
+        </w:rPr>
+        <w:t>excessive</w:t>
+      </w:r>
+      <w:proofErr w:type="spellEnd"/>
+      <w:r>
+        <w:rPr>
+          <w:rFonts w:ascii="Arial" w:hAnsi="Arial" w:cs="Arial"/>
+        </w:rPr>
+        <w:t xml:space="preserve"> </w:t>
+      </w:r>
+      <w:proofErr w:type="spellStart"/>
+      <w:r>
+        <w:rPr>
+          <w:rFonts w:ascii="Arial" w:hAnsi="Arial" w:cs="Arial"/>
+        </w:rPr>
+        <w:t>fragmentation</w:t>
+      </w:r>
+      <w:proofErr w:type="spellEnd"/>
+      <w:r>
+        <w:rPr>
+          <w:rFonts w:ascii="Arial" w:hAnsi="Arial" w:cs="Arial"/>
+        </w:rPr>
+        <w:t xml:space="preserve"> </w:t>
+      </w:r>
+      <w:proofErr w:type="spellStart"/>
+      <w:r>
+        <w:rPr>
+          <w:rFonts w:ascii="Arial" w:hAnsi="Arial" w:cs="Arial"/>
+        </w:rPr>
+        <w:t>observed</w:t>
+      </w:r>
+      <w:proofErr w:type="spellEnd"/>
+      <w:r>
+        <w:rPr>
+          <w:rFonts w:ascii="Arial" w:hAnsi="Arial" w:cs="Arial"/>
+        </w:rPr>
+        <w:t xml:space="preserve"> in more </w:t>
+      </w:r>
+      <w:proofErr w:type="spellStart"/>
+      <w:r>
+        <w:rPr>
+          <w:rFonts w:ascii="Arial" w:hAnsi="Arial" w:cs="Arial"/>
+        </w:rPr>
+        <w:t>complex</w:t>
+      </w:r>
+      <w:proofErr w:type="spellEnd"/>
+      <w:r>
+        <w:rPr>
+          <w:rFonts w:ascii="Arial" w:hAnsi="Arial" w:cs="Arial"/>
+        </w:rPr>
+        <w:t xml:space="preserve"> </w:t>
+      </w:r>
+      <w:proofErr w:type="spellStart"/>
+      <w:r>
+        <w:rPr>
+          <w:rFonts w:ascii="Arial" w:hAnsi="Arial" w:cs="Arial"/>
+        </w:rPr>
+        <w:t>specifications</w:t>
+      </w:r>
+      <w:proofErr w:type="spellEnd"/>
+      <w:r>
+        <w:rPr>
+          <w:rFonts w:ascii="Arial" w:hAnsi="Arial" w:cs="Arial"/>
+        </w:rPr>
+        <w:t>.</w:t>
+      </w:r>
+    </w:p>
+    <w:p>
+      <w:pPr>
+        <w:jc w:val="both"/>
+        <w:rPr>
+          <w:rFonts w:ascii="Arial" w:hAnsi="Arial" w:cs="Arial"/>
+        </w:rPr>
+      </w:pPr>
+      <w:proofErr w:type="spellStart"/>
+      <w:r>
+        <w:rPr>
+          <w:rFonts w:ascii="Arial" w:hAnsi="Arial" w:cs="Arial"/>
+          <w:b/>
+          <w:bCs/>
+        </w:rPr>
+        <w:t>Supplementary</w:t>
+      </w:r>
+      <w:proofErr w:type="spellEnd"/>
+      <w:r>
+        <w:rPr>
+          <w:rFonts w:ascii="Arial" w:hAnsi="Arial" w:cs="Arial"/>
+          <w:b/>
+          <w:bCs/>
+        </w:rPr>
+        <w:t xml:space="preserve"> </w:t>
+      </w:r>
+      <w:r>
+        <w:rPr>
+          <w:rFonts w:ascii="Arial" w:hAnsi="Arial" w:cs="Arial"/>
+          <w:b/>
+          <w:bCs/>
+        </w:rPr>
+        <w:t>Figure</w:t>
+      </w:r>
+      <w:r>
+        <w:rPr>
+          <w:rFonts w:ascii="Arial" w:hAnsi="Arial" w:cs="Arial"/>
+          <w:b/>
+          <w:bCs/>
+        </w:rPr>
+        <w:t xml:space="preserve"> N°</w:t>
+      </w:r>
+      <w:r>
+        <w:rPr>
+          <w:rFonts w:ascii="Arial" w:hAnsi="Arial" w:cs="Arial"/>
+          <w:b/>
+          <w:bCs/>
+        </w:rPr>
+        <w:t>2</w:t>
+      </w:r>
+      <w:r>
+        <w:rPr>
+          <w:rFonts w:ascii="Arial" w:hAnsi="Arial" w:cs="Arial"/>
+          <w:b/>
+          <w:bCs/>
+        </w:rPr>
+        <w:t>.</w:t>
+      </w:r>
+      <w:r>
+        <w:rPr>
+          <w:rFonts w:ascii="Arial" w:hAnsi="Arial" w:cs="Arial"/>
+          <w:b/>
+          <w:bCs/>
+        </w:rPr>
+        <w:t xml:space="preserve"> </w:t>
+      </w:r>
+      <w:proofErr w:type="spellStart"/>
+      <w:r>
+        <w:rPr>
+          <w:rFonts w:ascii="Arial" w:hAnsi="Arial" w:cs="Arial"/>
+        </w:rPr>
+        <w:t>Viterbi-decoded</w:t>
+      </w:r>
+      <w:proofErr w:type="spellEnd"/>
+      <w:r>
+        <w:rPr>
+          <w:rFonts w:ascii="Arial" w:hAnsi="Arial" w:cs="Arial"/>
+        </w:rPr>
+        <w:t xml:space="preserve"> </w:t>
+      </w:r>
+      <w:proofErr w:type="spellStart"/>
+      <w:r>
+        <w:rPr>
+          <w:rFonts w:ascii="Arial" w:hAnsi="Arial" w:cs="Arial"/>
+        </w:rPr>
+        <w:t>sequence</w:t>
+      </w:r>
+      <w:proofErr w:type="spellEnd"/>
+      <w:r>
+        <w:rPr>
+          <w:rFonts w:ascii="Arial" w:hAnsi="Arial" w:cs="Arial"/>
+        </w:rPr>
+        <w:t xml:space="preserve"> </w:t>
+      </w:r>
+      <w:proofErr w:type="spellStart"/>
+      <w:r>
+        <w:rPr>
+          <w:rFonts w:ascii="Arial" w:hAnsi="Arial" w:cs="Arial"/>
+        </w:rPr>
+        <w:t>by</w:t>
+      </w:r>
+      <w:proofErr w:type="spellEnd"/>
+      <w:r>
+        <w:rPr>
+          <w:rFonts w:ascii="Arial" w:hAnsi="Arial" w:cs="Arial"/>
+        </w:rPr>
+        <w:t xml:space="preserve"> </w:t>
+      </w:r>
+      <w:proofErr w:type="spellStart"/>
+      <w:r>
+        <w:rPr>
+          <w:rFonts w:ascii="Arial" w:hAnsi="Arial" w:cs="Arial"/>
+        </w:rPr>
+        <w:t>commune</w:t>
+      </w:r>
+      <w:proofErr w:type="spellEnd"/>
+      <w:r>
+        <w:rPr>
+          <w:rFonts w:ascii="Arial" w:hAnsi="Arial" w:cs="Arial"/>
+        </w:rPr>
+        <w:t xml:space="preserve"> </w:t>
+      </w:r>
+      <w:proofErr w:type="spellStart"/>
+      <w:r>
+        <w:rPr>
+          <w:rFonts w:ascii="Arial" w:hAnsi="Arial" w:cs="Arial"/>
+        </w:rPr>
+        <w:t>using</w:t>
+      </w:r>
+      <w:proofErr w:type="spellEnd"/>
+      <w:r>
+        <w:rPr>
+          <w:rFonts w:ascii="Arial" w:hAnsi="Arial" w:cs="Arial"/>
+        </w:rPr>
+        <w:t xml:space="preserve"> a </w:t>
+      </w:r>
+      <w:proofErr w:type="spellStart"/>
+      <w:r>
+        <w:rPr>
+          <w:rFonts w:ascii="Arial" w:hAnsi="Arial" w:cs="Arial"/>
+        </w:rPr>
+        <w:t>f</w:t>
+      </w:r>
+      <w:r>
+        <w:rPr>
+          <w:rFonts w:ascii="Arial" w:hAnsi="Arial" w:cs="Arial"/>
+        </w:rPr>
+        <w:t>ive</w:t>
+      </w:r>
+      <w:r>
+        <w:rPr>
+          <w:rFonts w:ascii="Arial" w:hAnsi="Arial" w:cs="Arial"/>
+        </w:rPr>
+        <w:t>-state</w:t>
+      </w:r>
+      <w:proofErr w:type="spellEnd"/>
+      <w:r>
+        <w:rPr>
+          <w:rFonts w:ascii="Arial" w:hAnsi="Arial" w:cs="Arial"/>
+        </w:rPr>
+        <w:t xml:space="preserve"> </w:t>
+      </w:r>
+      <w:r>
+        <w:rPr>
+          <w:rFonts w:ascii="Arial" w:hAnsi="Arial" w:cs="Arial"/>
+        </w:rPr>
+        <w:t>Non-</w:t>
+      </w:r>
+      <w:proofErr w:type="spellStart"/>
+      <w:r>
+        <w:rPr>
+          <w:rFonts w:ascii="Arial" w:hAnsi="Arial" w:cs="Arial"/>
+        </w:rPr>
+        <w:t>Homogeneous</w:t>
+      </w:r>
+      <w:proofErr w:type="spellEnd"/>
+      <w:r>
+        <w:rPr>
+          <w:rFonts w:ascii="Arial" w:hAnsi="Arial" w:cs="Arial"/>
+        </w:rPr>
+        <w:t xml:space="preserve"> </w:t>
+      </w:r>
+      <w:proofErr w:type="spellStart"/>
+      <w:r>
+        <w:rPr>
+          <w:rFonts w:ascii="Arial" w:hAnsi="Arial" w:cs="Arial"/>
+        </w:rPr>
+        <w:t>Hidden</w:t>
+      </w:r>
+      <w:proofErr w:type="spellEnd"/>
+      <w:r>
+        <w:rPr>
+          <w:rFonts w:ascii="Arial" w:hAnsi="Arial" w:cs="Arial"/>
+        </w:rPr>
+        <w:t xml:space="preserve"> </w:t>
+      </w:r>
+      <w:proofErr w:type="spellStart"/>
+      <w:r>
+        <w:rPr>
+          <w:rFonts w:ascii="Arial" w:hAnsi="Arial" w:cs="Arial"/>
+        </w:rPr>
+        <w:t>Markov</w:t>
+      </w:r>
+      <w:proofErr w:type="spellEnd"/>
+      <w:r>
+        <w:rPr>
+          <w:rFonts w:ascii="Arial" w:hAnsi="Arial" w:cs="Arial"/>
+        </w:rPr>
+        <w:t xml:space="preserve"> </w:t>
+      </w:r>
+      <w:proofErr w:type="spellStart"/>
+      <w:r>
+        <w:rPr>
+          <w:rFonts w:ascii="Arial" w:hAnsi="Arial" w:cs="Arial"/>
+        </w:rPr>
+        <w:t>Model</w:t>
+      </w:r>
+      <w:proofErr w:type="spellEnd"/>
+      <w:r>
+        <w:rPr>
+          <w:rFonts w:ascii="Arial" w:hAnsi="Arial" w:cs="Arial"/>
+        </w:rPr>
+        <w:t xml:space="preserve"> (</w:t>
+      </w:r>
+      <w:proofErr w:type="spellStart"/>
+      <w:r>
+        <w:rPr>
+          <w:rFonts w:ascii="Arial" w:hAnsi="Arial" w:cs="Arial"/>
+        </w:rPr>
+        <w:t>nHMM</w:t>
+      </w:r>
+      <w:proofErr w:type="spellEnd"/>
+      <w:r>
+        <w:rPr>
+          <w:rFonts w:ascii="Arial" w:hAnsi="Arial" w:cs="Arial"/>
+        </w:rPr>
+        <w:t>).</w:t>
+      </w:r>
+    </w:p>
+    <w:p>
+      <w:pPr>
+        <w:jc w:val="center"/>
+        <w:rPr>
+          <w:rFonts w:ascii="Arial" w:hAnsi="Arial" w:cs="Arial"/>
+        </w:rPr>
+      </w:pPr>
+      <w:r>
+        <w:rPr>
+          <w:rFonts w:ascii="Arial" w:hAnsi="Arial" w:cs="Arial"/>
+        </w:rPr>
+        <w:lastRenderedPageBreak/>
+        <w:drawing>
+          <wp:inline distT="0" distB="0" distL="0" distR="0" wp14:anchorId="1B7A0799" wp14:editId="1CD57D24">
+            <wp:extent cx="5612130" cy="2788920"/>
+            <wp:effectExtent l="0" t="0" r="7620" b="0"/>
+            <wp:docPr id="154534925" name="Imagen 1" descr="Gráfico&#10;&#10;El contenido generado por IA puede ser incorrecto."/>
+            <wp:cNvGraphicFramePr>
+              <a:graphicFrameLocks xmlns:a="http://schemas.openxmlformats.org/drawingml/2006/main" noChangeAspect="1"/>
+            </wp:cNvGraphicFramePr>
+            <a:graphic xmlns:a="http://schemas.openxmlformats.org/drawingml/2006/main">
+              <a:graphicData uri="http://schemas.openxmlformats.org/drawingml/2006/picture">
+                <pic:pic xmlns:pic="http://schemas.openxmlformats.org/drawingml/2006/picture">
+                  <pic:nvPicPr>
+                    <pic:cNvPr id="154534925" name="Imagen 1" descr="Gráfico&#10;&#10;El contenido generado por IA puede ser incorrecto."/>
+                    <pic:cNvPicPr/>
+                  </pic:nvPicPr>
+                  <pic:blipFill>
+                    <a:blip r:embed="rId6"/>
+                    <a:stretch>
+                      <a:fillRect/>
+                    </a:stretch>
+                  </pic:blipFill>
+                  <pic:spPr>
+                    <a:xfrm>
+                      <a:off x="0" y="0"/>
+                      <a:ext cx="5612130" cy="2788920"/>
+                    </a:xfrm>
+                    <a:prstGeom prst="rect">
+                      <a:avLst/>
+                    </a:prstGeom>
+                  </pic:spPr>
+                </pic:pic>
+              </a:graphicData>
+            </a:graphic>
+          </wp:inline>
+        </w:drawing>
+      </w:r>
+    </w:p>
+    <w:p>
+      <w:pPr>
+        <w:jc w:val="both"/>
+        <w:rPr>
+          <w:rFonts w:ascii="Arial" w:hAnsi="Arial" w:cs="Arial"/>
+        </w:rPr>
+      </w:pPr>
+      <w:proofErr w:type="spellStart"/>
+      <w:r>
+        <w:rPr>
+          <w:rFonts w:ascii="Arial" w:hAnsi="Arial" w:cs="Arial"/>
+        </w:rPr>
+        <w:t>This</w:t>
+      </w:r>
+      <w:proofErr w:type="spellEnd"/>
+      <w:r>
+        <w:rPr>
+          <w:rFonts w:ascii="Arial" w:hAnsi="Arial" w:cs="Arial"/>
+        </w:rPr>
+        <w:t xml:space="preserve"> figure </w:t>
+      </w:r>
+      <w:proofErr w:type="gramStart"/>
+      <w:r>
+        <w:rPr>
+          <w:rFonts w:ascii="Arial" w:hAnsi="Arial" w:cs="Arial"/>
+        </w:rPr>
+        <w:t>shows</w:t>
+      </w:r>
+      <w:proofErr w:type="gramEnd"/>
+      <w:r>
+        <w:rPr>
+          <w:rFonts w:ascii="Arial" w:hAnsi="Arial" w:cs="Arial"/>
+        </w:rPr>
+        <w:t xml:space="preserve"> </w:t>
+      </w:r>
+      <w:proofErr w:type="spellStart"/>
+      <w:r>
+        <w:rPr>
+          <w:rFonts w:ascii="Arial" w:hAnsi="Arial" w:cs="Arial"/>
+        </w:rPr>
+        <w:t>the</w:t>
+      </w:r>
+      <w:proofErr w:type="spellEnd"/>
+      <w:r>
+        <w:rPr>
+          <w:rFonts w:ascii="Arial" w:hAnsi="Arial" w:cs="Arial"/>
+        </w:rPr>
+        <w:t xml:space="preserve"> </w:t>
+      </w:r>
+      <w:proofErr w:type="spellStart"/>
+      <w:r>
+        <w:rPr>
+          <w:rFonts w:ascii="Arial" w:hAnsi="Arial" w:cs="Arial"/>
+        </w:rPr>
+        <w:t>Viterbi-decoded</w:t>
+      </w:r>
+      <w:proofErr w:type="spellEnd"/>
+      <w:r>
+        <w:rPr>
+          <w:rFonts w:ascii="Arial" w:hAnsi="Arial" w:cs="Arial"/>
+        </w:rPr>
+        <w:t xml:space="preserve"> </w:t>
+      </w:r>
+      <w:proofErr w:type="spellStart"/>
+      <w:r>
+        <w:rPr>
+          <w:rFonts w:ascii="Arial" w:hAnsi="Arial" w:cs="Arial"/>
+        </w:rPr>
+        <w:t>hidden</w:t>
+      </w:r>
+      <w:proofErr w:type="spellEnd"/>
+      <w:r>
+        <w:rPr>
+          <w:rFonts w:ascii="Arial" w:hAnsi="Arial" w:cs="Arial"/>
+        </w:rPr>
+        <w:t xml:space="preserve"> </w:t>
+      </w:r>
+      <w:proofErr w:type="spellStart"/>
+      <w:r>
+        <w:rPr>
+          <w:rFonts w:ascii="Arial" w:hAnsi="Arial" w:cs="Arial"/>
+        </w:rPr>
+        <w:t>states</w:t>
+      </w:r>
+      <w:proofErr w:type="spellEnd"/>
+      <w:r>
+        <w:rPr>
+          <w:rFonts w:ascii="Arial" w:hAnsi="Arial" w:cs="Arial"/>
+        </w:rPr>
+        <w:t xml:space="preserve"> </w:t>
+      </w:r>
+      <w:proofErr w:type="spellStart"/>
+      <w:r>
+        <w:rPr>
+          <w:rFonts w:ascii="Arial" w:hAnsi="Arial" w:cs="Arial"/>
+        </w:rPr>
+        <w:t>under</w:t>
+      </w:r>
+      <w:proofErr w:type="spellEnd"/>
+      <w:r>
+        <w:rPr>
+          <w:rFonts w:ascii="Arial" w:hAnsi="Arial" w:cs="Arial"/>
+        </w:rPr>
+        <w:t xml:space="preserve"> a </w:t>
+      </w:r>
+      <w:proofErr w:type="spellStart"/>
+      <w:r>
+        <w:rPr>
+          <w:rFonts w:ascii="Arial" w:hAnsi="Arial" w:cs="Arial"/>
+        </w:rPr>
+        <w:t>five-state</w:t>
+      </w:r>
+      <w:proofErr w:type="spellEnd"/>
+      <w:r>
+        <w:rPr>
+          <w:rFonts w:ascii="Arial" w:hAnsi="Arial" w:cs="Arial"/>
+        </w:rPr>
+        <w:t xml:space="preserve"> Non </w:t>
+      </w:r>
+      <w:proofErr w:type="spellStart"/>
+      <w:r>
+        <w:rPr>
+          <w:rFonts w:ascii="Arial" w:hAnsi="Arial" w:cs="Arial"/>
+        </w:rPr>
+        <w:t>Homogeneous</w:t>
+      </w:r>
+      <w:proofErr w:type="spellEnd"/>
+      <w:r>
+        <w:rPr>
+          <w:rFonts w:ascii="Arial" w:hAnsi="Arial" w:cs="Arial"/>
+        </w:rPr>
+        <w:t xml:space="preserve"> </w:t>
+      </w:r>
+      <w:proofErr w:type="spellStart"/>
+      <w:r>
+        <w:rPr>
+          <w:rFonts w:ascii="Arial" w:hAnsi="Arial" w:cs="Arial"/>
+        </w:rPr>
+        <w:t>Hidden</w:t>
+      </w:r>
+      <w:proofErr w:type="spellEnd"/>
+      <w:r>
+        <w:rPr>
+          <w:rFonts w:ascii="Arial" w:hAnsi="Arial" w:cs="Arial"/>
+        </w:rPr>
+        <w:t xml:space="preserve"> </w:t>
+      </w:r>
+      <w:proofErr w:type="spellStart"/>
+      <w:r>
+        <w:rPr>
+          <w:rFonts w:ascii="Arial" w:hAnsi="Arial" w:cs="Arial"/>
+        </w:rPr>
+        <w:t>Markov</w:t>
+      </w:r>
+      <w:proofErr w:type="spellEnd"/>
+      <w:r>
+        <w:rPr>
+          <w:rFonts w:ascii="Arial" w:hAnsi="Arial" w:cs="Arial"/>
+        </w:rPr>
+        <w:t xml:space="preserve"> </w:t>
+      </w:r>
+      <w:proofErr w:type="spellStart"/>
+      <w:r>
+        <w:rPr>
+          <w:rFonts w:ascii="Arial" w:hAnsi="Arial" w:cs="Arial"/>
+        </w:rPr>
+        <w:t>Model</w:t>
+      </w:r>
+      <w:proofErr w:type="spellEnd"/>
+      <w:r>
+        <w:rPr>
+          <w:rFonts w:ascii="Arial" w:hAnsi="Arial" w:cs="Arial"/>
+        </w:rPr>
+        <w:t xml:space="preserve">. </w:t>
+      </w:r>
+      <w:proofErr w:type="spellStart"/>
+      <w:r>
+        <w:rPr>
+          <w:rFonts w:ascii="Arial" w:hAnsi="Arial" w:cs="Arial"/>
+        </w:rPr>
+        <w:t>The</w:t>
+      </w:r>
+      <w:proofErr w:type="spellEnd"/>
+      <w:r>
+        <w:rPr>
+          <w:rFonts w:ascii="Arial" w:hAnsi="Arial" w:cs="Arial"/>
+        </w:rPr>
+        <w:t xml:space="preserve"> </w:t>
+      </w:r>
+      <w:proofErr w:type="spellStart"/>
+      <w:r>
+        <w:rPr>
+          <w:rFonts w:ascii="Arial" w:hAnsi="Arial" w:cs="Arial"/>
+        </w:rPr>
+        <w:t>model</w:t>
+      </w:r>
+      <w:proofErr w:type="spellEnd"/>
+      <w:r>
+        <w:rPr>
+          <w:rFonts w:ascii="Arial" w:hAnsi="Arial" w:cs="Arial"/>
+        </w:rPr>
+        <w:t xml:space="preserve"> converged </w:t>
+      </w:r>
+      <w:proofErr w:type="spellStart"/>
+      <w:r>
+        <w:rPr>
+          <w:rFonts w:ascii="Arial" w:hAnsi="Arial" w:cs="Arial"/>
+        </w:rPr>
+        <w:t>with</w:t>
+      </w:r>
+      <w:proofErr w:type="spellEnd"/>
+      <w:r>
+        <w:rPr>
+          <w:rFonts w:ascii="Arial" w:hAnsi="Arial" w:cs="Arial"/>
+        </w:rPr>
+        <w:t xml:space="preserve"> a log-</w:t>
+      </w:r>
+      <w:proofErr w:type="spellStart"/>
+      <w:r>
+        <w:rPr>
+          <w:rFonts w:ascii="Arial" w:hAnsi="Arial" w:cs="Arial"/>
+        </w:rPr>
+        <w:t>likelihood</w:t>
+      </w:r>
+      <w:proofErr w:type="spellEnd"/>
+      <w:r>
+        <w:rPr>
+          <w:rFonts w:ascii="Arial" w:hAnsi="Arial" w:cs="Arial"/>
+        </w:rPr>
+        <w:t xml:space="preserve"> </w:t>
+      </w:r>
+      <w:proofErr w:type="spellStart"/>
+      <w:r>
+        <w:rPr>
+          <w:rFonts w:ascii="Arial" w:hAnsi="Arial" w:cs="Arial"/>
+        </w:rPr>
+        <w:t>of</w:t>
+      </w:r>
+      <w:proofErr w:type="spellEnd"/>
+      <w:r>
+        <w:rPr>
+          <w:rFonts w:ascii="Arial" w:hAnsi="Arial" w:cs="Arial"/>
+        </w:rPr>
+        <w:t xml:space="preserve"> -18959.39 (</w:t>
+      </w:r>
+      <w:proofErr w:type="spellStart"/>
+      <w:r>
+        <w:rPr>
+          <w:rFonts w:ascii="Arial" w:hAnsi="Arial" w:cs="Arial"/>
+        </w:rPr>
+        <w:t>df</w:t>
+      </w:r>
+      <w:proofErr w:type="spellEnd"/>
+      <w:r>
+        <w:rPr>
+          <w:rFonts w:ascii="Arial" w:hAnsi="Arial" w:cs="Arial"/>
+        </w:rPr>
+        <w:t xml:space="preserve">=734), </w:t>
+      </w:r>
+      <w:proofErr w:type="spellStart"/>
+      <w:r>
+        <w:rPr>
+          <w:rFonts w:ascii="Arial" w:hAnsi="Arial" w:cs="Arial"/>
+        </w:rPr>
+        <w:t>achieving</w:t>
+      </w:r>
+      <w:proofErr w:type="spellEnd"/>
+      <w:r>
+        <w:rPr>
+          <w:rFonts w:ascii="Arial" w:hAnsi="Arial" w:cs="Arial"/>
+        </w:rPr>
+        <w:t xml:space="preserve"> </w:t>
+      </w:r>
+      <w:proofErr w:type="spellStart"/>
+      <w:r>
+        <w:rPr>
+          <w:rFonts w:ascii="Arial" w:hAnsi="Arial" w:cs="Arial"/>
+        </w:rPr>
+        <w:t>the</w:t>
+      </w:r>
+      <w:proofErr w:type="spellEnd"/>
+      <w:r>
+        <w:rPr>
+          <w:rFonts w:ascii="Arial" w:hAnsi="Arial" w:cs="Arial"/>
+        </w:rPr>
+        <w:t xml:space="preserve"> </w:t>
+      </w:r>
+      <w:proofErr w:type="spellStart"/>
+      <w:r>
+        <w:rPr>
+          <w:rFonts w:ascii="Arial" w:hAnsi="Arial" w:cs="Arial"/>
+        </w:rPr>
+        <w:t>lowest</w:t>
+      </w:r>
+      <w:proofErr w:type="spellEnd"/>
+      <w:r>
+        <w:rPr>
+          <w:rFonts w:ascii="Arial" w:hAnsi="Arial" w:cs="Arial"/>
+        </w:rPr>
+        <w:t xml:space="preserve"> AIC (39386.77) and BIC (44445.75) </w:t>
+      </w:r>
+      <w:proofErr w:type="spellStart"/>
+      <w:r>
+        <w:rPr>
+          <w:rFonts w:ascii="Arial" w:hAnsi="Arial" w:cs="Arial"/>
+        </w:rPr>
+        <w:t>among</w:t>
+      </w:r>
+      <w:proofErr w:type="spellEnd"/>
+      <w:r>
+        <w:rPr>
+          <w:rFonts w:ascii="Arial" w:hAnsi="Arial" w:cs="Arial"/>
+        </w:rPr>
+        <w:t xml:space="preserve"> </w:t>
+      </w:r>
+      <w:proofErr w:type="spellStart"/>
+      <w:r>
+        <w:rPr>
+          <w:rFonts w:ascii="Arial" w:hAnsi="Arial" w:cs="Arial"/>
+        </w:rPr>
+        <w:t>all</w:t>
+      </w:r>
+      <w:proofErr w:type="spellEnd"/>
+      <w:r>
+        <w:rPr>
+          <w:rFonts w:ascii="Arial" w:hAnsi="Arial" w:cs="Arial"/>
+        </w:rPr>
+        <w:t xml:space="preserve"> candidate </w:t>
+      </w:r>
+      <w:proofErr w:type="spellStart"/>
+      <w:r>
+        <w:rPr>
+          <w:rFonts w:ascii="Arial" w:hAnsi="Arial" w:cs="Arial"/>
+        </w:rPr>
+        <w:t>models</w:t>
+      </w:r>
+      <w:proofErr w:type="spellEnd"/>
+      <w:r>
+        <w:rPr>
+          <w:rFonts w:ascii="Arial" w:hAnsi="Arial" w:cs="Arial"/>
+        </w:rPr>
+        <w:t xml:space="preserve">. </w:t>
+      </w:r>
+      <w:proofErr w:type="spellStart"/>
+      <w:r>
+        <w:rPr>
+          <w:rFonts w:ascii="Arial" w:hAnsi="Arial" w:cs="Arial"/>
+        </w:rPr>
+        <w:t>Despite</w:t>
+      </w:r>
+      <w:proofErr w:type="spellEnd"/>
+      <w:r>
+        <w:rPr>
+          <w:rFonts w:ascii="Arial" w:hAnsi="Arial" w:cs="Arial"/>
+        </w:rPr>
+        <w:t xml:space="preserve"> </w:t>
+      </w:r>
+      <w:proofErr w:type="spellStart"/>
+      <w:r>
+        <w:rPr>
+          <w:rFonts w:ascii="Arial" w:hAnsi="Arial" w:cs="Arial"/>
+        </w:rPr>
+        <w:t>this</w:t>
+      </w:r>
+      <w:proofErr w:type="spellEnd"/>
+      <w:r>
+        <w:rPr>
+          <w:rFonts w:ascii="Arial" w:hAnsi="Arial" w:cs="Arial"/>
+        </w:rPr>
+        <w:t xml:space="preserve"> </w:t>
+      </w:r>
+      <w:proofErr w:type="spellStart"/>
+      <w:r>
+        <w:rPr>
+          <w:rFonts w:ascii="Arial" w:hAnsi="Arial" w:cs="Arial"/>
+        </w:rPr>
+        <w:t>statistical</w:t>
+      </w:r>
+      <w:proofErr w:type="spellEnd"/>
+      <w:r>
+        <w:rPr>
+          <w:rFonts w:ascii="Arial" w:hAnsi="Arial" w:cs="Arial"/>
+        </w:rPr>
+        <w:t xml:space="preserve"> </w:t>
+      </w:r>
+      <w:proofErr w:type="spellStart"/>
+      <w:r>
+        <w:rPr>
+          <w:rFonts w:ascii="Arial" w:hAnsi="Arial" w:cs="Arial"/>
+        </w:rPr>
+        <w:t>improvement</w:t>
+      </w:r>
+      <w:proofErr w:type="spellEnd"/>
+      <w:r>
+        <w:rPr>
+          <w:rFonts w:ascii="Arial" w:hAnsi="Arial" w:cs="Arial"/>
+        </w:rPr>
+        <w:t xml:space="preserve">, visual </w:t>
+      </w:r>
+      <w:proofErr w:type="spellStart"/>
+      <w:r>
+        <w:rPr>
+          <w:rFonts w:ascii="Arial" w:hAnsi="Arial" w:cs="Arial"/>
+        </w:rPr>
+        <w:t>inspection</w:t>
+      </w:r>
+      <w:proofErr w:type="spellEnd"/>
+      <w:r>
+        <w:rPr>
+          <w:rFonts w:ascii="Arial" w:hAnsi="Arial" w:cs="Arial"/>
+        </w:rPr>
+        <w:t xml:space="preserve"> </w:t>
+      </w:r>
+      <w:proofErr w:type="spellStart"/>
+      <w:r>
+        <w:rPr>
+          <w:rFonts w:ascii="Arial" w:hAnsi="Arial" w:cs="Arial"/>
+        </w:rPr>
+        <w:t>reveals</w:t>
+      </w:r>
+      <w:proofErr w:type="spellEnd"/>
+      <w:r>
+        <w:rPr>
+          <w:rFonts w:ascii="Arial" w:hAnsi="Arial" w:cs="Arial"/>
+        </w:rPr>
+        <w:t xml:space="preserve"> </w:t>
+      </w:r>
+      <w:proofErr w:type="spellStart"/>
+      <w:r>
+        <w:rPr>
+          <w:rFonts w:ascii="Arial" w:hAnsi="Arial" w:cs="Arial"/>
+        </w:rPr>
+        <w:t>signs</w:t>
+      </w:r>
+      <w:proofErr w:type="spellEnd"/>
+      <w:r>
+        <w:rPr>
+          <w:rFonts w:ascii="Arial" w:hAnsi="Arial" w:cs="Arial"/>
+        </w:rPr>
+        <w:t xml:space="preserve"> </w:t>
+      </w:r>
+      <w:proofErr w:type="spellStart"/>
+      <w:r>
+        <w:rPr>
+          <w:rFonts w:ascii="Arial" w:hAnsi="Arial" w:cs="Arial"/>
+        </w:rPr>
+        <w:t>of</w:t>
+      </w:r>
+      <w:proofErr w:type="spellEnd"/>
+      <w:r>
+        <w:rPr>
+          <w:rFonts w:ascii="Arial" w:hAnsi="Arial" w:cs="Arial"/>
+        </w:rPr>
+        <w:t xml:space="preserve"> </w:t>
+      </w:r>
+      <w:proofErr w:type="spellStart"/>
+      <w:r>
+        <w:rPr>
+          <w:rFonts w:ascii="Arial" w:hAnsi="Arial" w:cs="Arial"/>
+        </w:rPr>
+        <w:t>overfitting</w:t>
+      </w:r>
+      <w:proofErr w:type="spellEnd"/>
+      <w:r>
+        <w:rPr>
+          <w:rFonts w:ascii="Arial" w:hAnsi="Arial" w:cs="Arial"/>
+        </w:rPr>
+        <w:t xml:space="preserve">. </w:t>
+      </w:r>
+      <w:proofErr w:type="spellStart"/>
+      <w:r>
+        <w:rPr>
+          <w:rFonts w:ascii="Arial" w:hAnsi="Arial" w:cs="Arial"/>
+        </w:rPr>
+        <w:t>Several</w:t>
+      </w:r>
+      <w:proofErr w:type="spellEnd"/>
+      <w:r>
+        <w:rPr>
+          <w:rFonts w:ascii="Arial" w:hAnsi="Arial" w:cs="Arial"/>
+        </w:rPr>
+        <w:t xml:space="preserve"> comunes </w:t>
+      </w:r>
+      <w:proofErr w:type="spellStart"/>
+      <w:r>
+        <w:rPr>
+          <w:rFonts w:ascii="Arial" w:hAnsi="Arial" w:cs="Arial"/>
+        </w:rPr>
+        <w:t>exhibit</w:t>
+      </w:r>
+      <w:proofErr w:type="spellEnd"/>
+      <w:r>
+        <w:rPr>
+          <w:rFonts w:ascii="Arial" w:hAnsi="Arial" w:cs="Arial"/>
+        </w:rPr>
+        <w:t xml:space="preserve"> </w:t>
+      </w:r>
+      <w:proofErr w:type="spellStart"/>
+      <w:r>
+        <w:rPr>
+          <w:rFonts w:ascii="Arial" w:hAnsi="Arial" w:cs="Arial"/>
+        </w:rPr>
+        <w:t>erratic</w:t>
+      </w:r>
+      <w:proofErr w:type="spellEnd"/>
+      <w:r>
+        <w:rPr>
+          <w:rFonts w:ascii="Arial" w:hAnsi="Arial" w:cs="Arial"/>
+        </w:rPr>
+        <w:t xml:space="preserve"> </w:t>
+      </w:r>
+      <w:proofErr w:type="spellStart"/>
+      <w:r>
+        <w:rPr>
+          <w:rFonts w:ascii="Arial" w:hAnsi="Arial" w:cs="Arial"/>
+        </w:rPr>
+        <w:t>transitions</w:t>
+      </w:r>
+      <w:proofErr w:type="spellEnd"/>
+      <w:r>
+        <w:rPr>
+          <w:rFonts w:ascii="Arial" w:hAnsi="Arial" w:cs="Arial"/>
+        </w:rPr>
+        <w:t xml:space="preserve"> and </w:t>
+      </w:r>
+      <w:proofErr w:type="spellStart"/>
+      <w:r>
+        <w:rPr>
+          <w:rFonts w:ascii="Arial" w:hAnsi="Arial" w:cs="Arial"/>
+        </w:rPr>
+        <w:t>abrupt</w:t>
+      </w:r>
+      <w:proofErr w:type="spellEnd"/>
+      <w:r>
+        <w:rPr>
+          <w:rFonts w:ascii="Arial" w:hAnsi="Arial" w:cs="Arial"/>
+        </w:rPr>
+        <w:t xml:space="preserve"> </w:t>
+      </w:r>
+      <w:proofErr w:type="spellStart"/>
+      <w:r>
+        <w:rPr>
+          <w:rFonts w:ascii="Arial" w:hAnsi="Arial" w:cs="Arial"/>
+        </w:rPr>
+        <w:t>state</w:t>
+      </w:r>
+      <w:proofErr w:type="spellEnd"/>
+      <w:r>
+        <w:rPr>
+          <w:rFonts w:ascii="Arial" w:hAnsi="Arial" w:cs="Arial"/>
+        </w:rPr>
+        <w:t xml:space="preserve"> </w:t>
+      </w:r>
+      <w:proofErr w:type="spellStart"/>
+      <w:r>
+        <w:rPr>
+          <w:rFonts w:ascii="Arial" w:hAnsi="Arial" w:cs="Arial"/>
+        </w:rPr>
+        <w:t>changes</w:t>
+      </w:r>
+      <w:proofErr w:type="spellEnd"/>
+      <w:r>
+        <w:rPr>
+          <w:rFonts w:ascii="Arial" w:hAnsi="Arial" w:cs="Arial"/>
+        </w:rPr>
+        <w:t xml:space="preserve"> </w:t>
+      </w:r>
+      <w:proofErr w:type="spellStart"/>
+      <w:r>
+        <w:rPr>
+          <w:rFonts w:ascii="Arial" w:hAnsi="Arial" w:cs="Arial"/>
+        </w:rPr>
+        <w:t>lacking</w:t>
+      </w:r>
+      <w:proofErr w:type="spellEnd"/>
+      <w:r>
+        <w:rPr>
+          <w:rFonts w:ascii="Arial" w:hAnsi="Arial" w:cs="Arial"/>
+        </w:rPr>
+        <w:t xml:space="preserve"> </w:t>
+      </w:r>
+      <w:proofErr w:type="spellStart"/>
+      <w:r>
+        <w:rPr>
+          <w:rFonts w:ascii="Arial" w:hAnsi="Arial" w:cs="Arial"/>
+        </w:rPr>
+        <w:t>epidemiological</w:t>
+      </w:r>
+      <w:proofErr w:type="spellEnd"/>
+      <w:r>
+        <w:rPr>
+          <w:rFonts w:ascii="Arial" w:hAnsi="Arial" w:cs="Arial"/>
+        </w:rPr>
+        <w:t xml:space="preserve"> </w:t>
+      </w:r>
+      <w:proofErr w:type="spellStart"/>
+      <w:r>
+        <w:rPr>
+          <w:rFonts w:ascii="Arial" w:hAnsi="Arial" w:cs="Arial"/>
+        </w:rPr>
+        <w:t>plausibility</w:t>
+      </w:r>
+      <w:proofErr w:type="spellEnd"/>
+      <w:r>
+        <w:rPr>
+          <w:rFonts w:ascii="Arial" w:hAnsi="Arial" w:cs="Arial"/>
+        </w:rPr>
+        <w:t xml:space="preserve">. </w:t>
+      </w:r>
+      <w:proofErr w:type="spellStart"/>
+      <w:r>
+        <w:rPr>
+          <w:rFonts w:ascii="Arial" w:hAnsi="Arial" w:cs="Arial"/>
+        </w:rPr>
+        <w:t>These</w:t>
+      </w:r>
+      <w:proofErr w:type="spellEnd"/>
+      <w:r>
+        <w:rPr>
+          <w:rFonts w:ascii="Arial" w:hAnsi="Arial" w:cs="Arial"/>
+        </w:rPr>
+        <w:t xml:space="preserve"> </w:t>
+      </w:r>
+      <w:proofErr w:type="spellStart"/>
+      <w:r>
+        <w:rPr>
+          <w:rFonts w:ascii="Arial" w:hAnsi="Arial" w:cs="Arial"/>
+        </w:rPr>
+        <w:t>patterns</w:t>
+      </w:r>
+      <w:proofErr w:type="spellEnd"/>
+      <w:r>
+        <w:rPr>
+          <w:rFonts w:ascii="Arial" w:hAnsi="Arial" w:cs="Arial"/>
+        </w:rPr>
+        <w:t xml:space="preserve"> </w:t>
+      </w:r>
+      <w:proofErr w:type="spellStart"/>
+      <w:r>
+        <w:rPr>
+          <w:rFonts w:ascii="Arial" w:hAnsi="Arial" w:cs="Arial"/>
+        </w:rPr>
+        <w:t>suggest</w:t>
+      </w:r>
+      <w:proofErr w:type="spellEnd"/>
+      <w:r>
+        <w:rPr>
+          <w:rFonts w:ascii="Arial" w:hAnsi="Arial" w:cs="Arial"/>
+        </w:rPr>
+        <w:t xml:space="preserve"> </w:t>
+      </w:r>
+      <w:proofErr w:type="spellStart"/>
+      <w:r>
+        <w:rPr>
+          <w:rFonts w:ascii="Arial" w:hAnsi="Arial" w:cs="Arial"/>
+        </w:rPr>
+        <w:t>the</w:t>
+      </w:r>
+      <w:proofErr w:type="spellEnd"/>
+      <w:r>
+        <w:rPr>
+          <w:rFonts w:ascii="Arial" w:hAnsi="Arial" w:cs="Arial"/>
+        </w:rPr>
+        <w:t xml:space="preserve"> </w:t>
+      </w:r>
+      <w:proofErr w:type="spellStart"/>
+      <w:r>
+        <w:rPr>
+          <w:rFonts w:ascii="Arial" w:hAnsi="Arial" w:cs="Arial"/>
+        </w:rPr>
+        <w:t>model</w:t>
+      </w:r>
+      <w:proofErr w:type="spellEnd"/>
+      <w:r>
+        <w:rPr>
+          <w:rFonts w:ascii="Arial" w:hAnsi="Arial" w:cs="Arial"/>
+        </w:rPr>
+        <w:t xml:space="preserve"> </w:t>
+      </w:r>
+      <w:proofErr w:type="spellStart"/>
+      <w:r>
+        <w:rPr>
+          <w:rFonts w:ascii="Arial" w:hAnsi="Arial" w:cs="Arial"/>
+        </w:rPr>
+        <w:t>may</w:t>
+      </w:r>
+      <w:proofErr w:type="spellEnd"/>
+      <w:r>
+        <w:rPr>
+          <w:rFonts w:ascii="Arial" w:hAnsi="Arial" w:cs="Arial"/>
+        </w:rPr>
+        <w:t xml:space="preserve"> be </w:t>
+      </w:r>
+      <w:proofErr w:type="spellStart"/>
+      <w:r>
+        <w:rPr>
+          <w:rFonts w:ascii="Arial" w:hAnsi="Arial" w:cs="Arial"/>
+        </w:rPr>
+        <w:t>capturing</w:t>
+      </w:r>
+      <w:proofErr w:type="spellEnd"/>
+      <w:r>
+        <w:rPr>
+          <w:rFonts w:ascii="Arial" w:hAnsi="Arial" w:cs="Arial"/>
+        </w:rPr>
+        <w:t xml:space="preserve"> </w:t>
+      </w:r>
+      <w:proofErr w:type="spellStart"/>
+      <w:r>
+        <w:rPr>
+          <w:rFonts w:ascii="Arial" w:hAnsi="Arial" w:cs="Arial"/>
+        </w:rPr>
+        <w:t>noise</w:t>
+      </w:r>
+      <w:proofErr w:type="spellEnd"/>
+      <w:r>
+        <w:rPr>
+          <w:rFonts w:ascii="Arial" w:hAnsi="Arial" w:cs="Arial"/>
+        </w:rPr>
+        <w:t xml:space="preserve"> </w:t>
+      </w:r>
+      <w:proofErr w:type="spellStart"/>
+      <w:r>
+        <w:rPr>
+          <w:rFonts w:ascii="Arial" w:hAnsi="Arial" w:cs="Arial"/>
+        </w:rPr>
+        <w:t>rather</w:t>
+      </w:r>
+      <w:proofErr w:type="spellEnd"/>
+      <w:r>
+        <w:rPr>
+          <w:rFonts w:ascii="Arial" w:hAnsi="Arial" w:cs="Arial"/>
+        </w:rPr>
+        <w:t xml:space="preserve"> tan </w:t>
+      </w:r>
+      <w:proofErr w:type="spellStart"/>
+      <w:r>
+        <w:rPr>
+          <w:rFonts w:ascii="Arial" w:hAnsi="Arial" w:cs="Arial"/>
+        </w:rPr>
+        <w:t>meaningful</w:t>
+      </w:r>
+      <w:proofErr w:type="spellEnd"/>
+      <w:r>
+        <w:rPr>
+          <w:rFonts w:ascii="Arial" w:hAnsi="Arial" w:cs="Arial"/>
+        </w:rPr>
+        <w:t xml:space="preserve"> </w:t>
+      </w:r>
+      <w:proofErr w:type="spellStart"/>
+      <w:r>
+        <w:rPr>
+          <w:rFonts w:ascii="Arial" w:hAnsi="Arial" w:cs="Arial"/>
+        </w:rPr>
+        <w:t>shifts</w:t>
+      </w:r>
+      <w:proofErr w:type="spellEnd"/>
+      <w:r>
+        <w:rPr>
+          <w:rFonts w:ascii="Arial" w:hAnsi="Arial" w:cs="Arial"/>
+        </w:rPr>
+        <w:t xml:space="preserve"> in </w:t>
+      </w:r>
+      <w:proofErr w:type="spellStart"/>
+      <w:r>
+        <w:rPr>
+          <w:rFonts w:ascii="Arial" w:hAnsi="Arial" w:cs="Arial"/>
+        </w:rPr>
+        <w:t>epidemic</w:t>
+      </w:r>
+      <w:proofErr w:type="spellEnd"/>
+      <w:r>
+        <w:rPr>
+          <w:rFonts w:ascii="Arial" w:hAnsi="Arial" w:cs="Arial"/>
+        </w:rPr>
+        <w:t xml:space="preserve"> </w:t>
+      </w:r>
+      <w:proofErr w:type="spellStart"/>
+      <w:r>
+        <w:rPr>
+          <w:rFonts w:ascii="Arial" w:hAnsi="Arial" w:cs="Arial"/>
+        </w:rPr>
+        <w:t>dynamics</w:t>
+      </w:r>
+      <w:proofErr w:type="spellEnd"/>
+      <w:r>
+        <w:rPr>
+          <w:rFonts w:ascii="Arial" w:hAnsi="Arial" w:cs="Arial"/>
+        </w:rPr>
+        <w:t xml:space="preserve">. </w:t>
+      </w:r>
+      <w:proofErr w:type="spellStart"/>
+      <w:r>
+        <w:rPr>
+          <w:rFonts w:ascii="Arial" w:hAnsi="Arial" w:cs="Arial"/>
+        </w:rPr>
+        <w:t>Consequently</w:t>
+      </w:r>
+      <w:proofErr w:type="spellEnd"/>
+      <w:r>
+        <w:rPr>
+          <w:rFonts w:ascii="Arial" w:hAnsi="Arial" w:cs="Arial"/>
+        </w:rPr>
+        <w:t xml:space="preserve">, </w:t>
+      </w:r>
+      <w:proofErr w:type="spellStart"/>
+      <w:r>
+        <w:rPr>
+          <w:rFonts w:ascii="Arial" w:hAnsi="Arial" w:cs="Arial"/>
+        </w:rPr>
+        <w:t>although</w:t>
+      </w:r>
+      <w:proofErr w:type="spellEnd"/>
+      <w:r>
+        <w:rPr>
+          <w:rFonts w:ascii="Arial" w:hAnsi="Arial" w:cs="Arial"/>
+        </w:rPr>
+        <w:t xml:space="preserve"> </w:t>
+      </w:r>
+      <w:proofErr w:type="spellStart"/>
+      <w:r>
+        <w:rPr>
+          <w:rFonts w:ascii="Arial" w:hAnsi="Arial" w:cs="Arial"/>
+        </w:rPr>
+        <w:t>the</w:t>
+      </w:r>
+      <w:proofErr w:type="spellEnd"/>
+      <w:r>
+        <w:rPr>
+          <w:rFonts w:ascii="Arial" w:hAnsi="Arial" w:cs="Arial"/>
+        </w:rPr>
+        <w:t xml:space="preserve"> </w:t>
+      </w:r>
+      <w:proofErr w:type="spellStart"/>
+      <w:r>
+        <w:rPr>
+          <w:rFonts w:ascii="Arial" w:hAnsi="Arial" w:cs="Arial"/>
+        </w:rPr>
+        <w:t>five-state</w:t>
+      </w:r>
+      <w:proofErr w:type="spellEnd"/>
+      <w:r>
+        <w:rPr>
+          <w:rFonts w:ascii="Arial" w:hAnsi="Arial" w:cs="Arial"/>
+        </w:rPr>
+        <w:t xml:space="preserve"> </w:t>
+      </w:r>
+      <w:proofErr w:type="spellStart"/>
+      <w:r>
+        <w:rPr>
+          <w:rFonts w:ascii="Arial" w:hAnsi="Arial" w:cs="Arial"/>
+        </w:rPr>
+        <w:t>model</w:t>
+      </w:r>
+      <w:proofErr w:type="spellEnd"/>
+      <w:r>
+        <w:rPr>
+          <w:rFonts w:ascii="Arial" w:hAnsi="Arial" w:cs="Arial"/>
+        </w:rPr>
+        <w:t xml:space="preserve"> scores </w:t>
+      </w:r>
+      <w:proofErr w:type="spellStart"/>
+      <w:r>
+        <w:rPr>
+          <w:rFonts w:ascii="Arial" w:hAnsi="Arial" w:cs="Arial"/>
+        </w:rPr>
+        <w:t>better</w:t>
+      </w:r>
+      <w:proofErr w:type="spellEnd"/>
+      <w:r>
+        <w:rPr>
+          <w:rFonts w:ascii="Arial" w:hAnsi="Arial" w:cs="Arial"/>
+        </w:rPr>
+        <w:t xml:space="preserve"> in AIC/BIC, </w:t>
+      </w:r>
+      <w:proofErr w:type="spellStart"/>
+      <w:r>
+        <w:rPr>
+          <w:rFonts w:ascii="Arial" w:hAnsi="Arial" w:cs="Arial"/>
+        </w:rPr>
+        <w:t>its</w:t>
+      </w:r>
+      <w:proofErr w:type="spellEnd"/>
+      <w:r>
+        <w:rPr>
+          <w:rFonts w:ascii="Arial" w:hAnsi="Arial" w:cs="Arial"/>
+        </w:rPr>
+        <w:t xml:space="preserve"> </w:t>
+      </w:r>
+      <w:proofErr w:type="spellStart"/>
+      <w:r>
+        <w:rPr>
+          <w:rFonts w:ascii="Arial" w:hAnsi="Arial" w:cs="Arial"/>
+        </w:rPr>
+        <w:t>interpretability</w:t>
+      </w:r>
+      <w:proofErr w:type="spellEnd"/>
+      <w:r>
+        <w:rPr>
+          <w:rFonts w:ascii="Arial" w:hAnsi="Arial" w:cs="Arial"/>
+        </w:rPr>
+        <w:t xml:space="preserve"> </w:t>
+      </w:r>
+      <w:proofErr w:type="spellStart"/>
+      <w:r>
+        <w:rPr>
+          <w:rFonts w:ascii="Arial" w:hAnsi="Arial" w:cs="Arial"/>
+        </w:rPr>
+        <w:t>is</w:t>
+      </w:r>
+      <w:proofErr w:type="spellEnd"/>
+      <w:r>
+        <w:rPr>
+          <w:rFonts w:ascii="Arial" w:hAnsi="Arial" w:cs="Arial"/>
+        </w:rPr>
+        <w:t xml:space="preserve"> </w:t>
+      </w:r>
+      <w:proofErr w:type="spellStart"/>
+      <w:r>
+        <w:rPr>
+          <w:rFonts w:ascii="Arial" w:hAnsi="Arial" w:cs="Arial"/>
+        </w:rPr>
+        <w:t>compromised</w:t>
+      </w:r>
+      <w:proofErr w:type="spellEnd"/>
+      <w:r>
+        <w:rPr>
+          <w:rFonts w:ascii="Arial" w:hAnsi="Arial" w:cs="Arial"/>
+        </w:rPr>
+        <w:t xml:space="preserve">, </w:t>
+      </w:r>
+      <w:proofErr w:type="spellStart"/>
+      <w:r>
+        <w:rPr>
+          <w:rFonts w:ascii="Arial" w:hAnsi="Arial" w:cs="Arial"/>
+        </w:rPr>
+        <w:t>limiting</w:t>
+      </w:r>
+      <w:proofErr w:type="spellEnd"/>
+      <w:r>
+        <w:rPr>
+          <w:rFonts w:ascii="Arial" w:hAnsi="Arial" w:cs="Arial"/>
+        </w:rPr>
+        <w:t xml:space="preserve"> </w:t>
+      </w:r>
+      <w:proofErr w:type="spellStart"/>
+      <w:r>
+        <w:rPr>
+          <w:rFonts w:ascii="Arial" w:hAnsi="Arial" w:cs="Arial"/>
+        </w:rPr>
+        <w:t>its</w:t>
+      </w:r>
+      <w:proofErr w:type="spellEnd"/>
+      <w:r>
+        <w:rPr>
+          <w:rFonts w:ascii="Arial" w:hAnsi="Arial" w:cs="Arial"/>
+        </w:rPr>
+        <w:t xml:space="preserve"> </w:t>
+      </w:r>
+      <w:proofErr w:type="spellStart"/>
+      <w:r>
+        <w:rPr>
+          <w:rFonts w:ascii="Arial" w:hAnsi="Arial" w:cs="Arial"/>
+        </w:rPr>
+        <w:t>utility</w:t>
+      </w:r>
+      <w:proofErr w:type="spellEnd"/>
+      <w:r>
+        <w:rPr>
+          <w:rFonts w:ascii="Arial" w:hAnsi="Arial" w:cs="Arial"/>
+        </w:rPr>
+        <w:t xml:space="preserve"> </w:t>
+      </w:r>
+      <w:proofErr w:type="spellStart"/>
+      <w:r>
+        <w:rPr>
+          <w:rFonts w:ascii="Arial" w:hAnsi="Arial" w:cs="Arial"/>
+        </w:rPr>
+        <w:t>for</w:t>
+      </w:r>
+      <w:proofErr w:type="spellEnd"/>
+      <w:r>
+        <w:rPr>
+          <w:rFonts w:ascii="Arial" w:hAnsi="Arial" w:cs="Arial"/>
+        </w:rPr>
+        <w:t xml:space="preserve"> comparative and </w:t>
+      </w:r>
+      <w:proofErr w:type="spellStart"/>
+      <w:r>
+        <w:rPr>
+          <w:rFonts w:ascii="Arial" w:hAnsi="Arial" w:cs="Arial"/>
+        </w:rPr>
+        <w:t>policy-oriented</w:t>
+      </w:r>
+      <w:proofErr w:type="spellEnd"/>
+      <w:r>
+        <w:rPr>
+          <w:rFonts w:ascii="Arial" w:hAnsi="Arial" w:cs="Arial"/>
+        </w:rPr>
+        <w:t xml:space="preserve"> </w:t>
+      </w:r>
+      <w:proofErr w:type="spellStart"/>
+      <w:r>
+        <w:rPr>
+          <w:rFonts w:ascii="Arial" w:hAnsi="Arial" w:cs="Arial"/>
+        </w:rPr>
+        <w:t>analys</w:t>
+      </w:r>
+      <w:r>
+        <w:rPr>
+          <w:rFonts w:ascii="Arial" w:hAnsi="Arial" w:cs="Arial"/>
+        </w:rPr>
+        <w:t>es</w:t>
+      </w:r>
+      <w:proofErr w:type="spellEnd"/>
+      <w:r>
+        <w:rPr>
+          <w:rFonts w:ascii="Arial" w:hAnsi="Arial" w:cs="Arial"/>
+        </w:rPr>
+        <w:t>.</w:t>
+      </w:r>
+    </w:p>
+    <w:p>
+      <w:pPr>
+        <w:jc w:val="both"/>
+        <w:rPr>
+          <w:rFonts w:ascii="Arial" w:hAnsi="Arial" w:cs="Arial"/>
         </w:rPr>
       </w:pPr>
     </w:p>
@@ -413,44 +2986,34 @@
         <w:jc w:val="center"/>
         <w:rPr>
           <w:rFonts w:ascii="Arial" w:hAnsi="Arial" w:cs="Arial"/>
+          <w:i/>
+          <w:iCs/>
+        </w:rPr>
+      </w:pPr>
+      <w:proofErr w:type="spellStart"/>
+      <w:r>
+        <w:rPr>
+          <w:rFonts w:ascii="Arial" w:hAnsi="Arial" w:cs="Arial"/>
           <w:b/>
           <w:bCs/>
         </w:rPr>
-      </w:pPr>
-    </w:p>
-    <w:p>
-      <w:pPr>
-        <w:jc w:val="center"/>
+        <w:t>Supplementary</w:t>
+      </w:r>
+      <w:proofErr w:type="spellEnd"/>
+      <w:r>
+        <w:rPr>
+          <w:rFonts w:ascii="Arial" w:hAnsi="Arial" w:cs="Arial"/>
+          <w:b/>
+          <w:bCs/>
+        </w:rPr>
+        <w:t xml:space="preserve"> Table N°1.</w:t>
+      </w:r>
+      <w:r>
         <w:rPr>
           <w:rFonts w:ascii="Arial" w:hAnsi="Arial" w:cs="Arial"/>
           <w:i/>
           <w:iCs/>
         </w:rPr>
-      </w:pPr>
-      <w:proofErr w:type="spellStart"/>
-      <w:r>
-        <w:rPr>
-          <w:rFonts w:ascii="Arial" w:hAnsi="Arial" w:cs="Arial"/>
-          <w:b/>
-          <w:bCs/>
-        </w:rPr>
-        <w:t>Supplementary</w:t>
-      </w:r>
-      <w:proofErr w:type="spellEnd"/>
-      <w:r>
-        <w:rPr>
-          <w:rFonts w:ascii="Arial" w:hAnsi="Arial" w:cs="Arial"/>
-          <w:b/>
-          <w:bCs/>
-        </w:rPr>
-        <w:t xml:space="preserve"> Table N°1.</w:t>
-      </w:r>
-      <w:r>
-        <w:rPr>
-          <w:rFonts w:ascii="Arial" w:hAnsi="Arial" w:cs="Arial"/>
-          <w:i/>
-          <w:iCs/>
-        </w:rPr>
         <w:t xml:space="preserve"> </w:t>
       </w:r>
       <w:proofErr w:type="spellStart"/>
@@ -564,6 +3127,12 @@
           <w:rFonts w:ascii="Arial" w:hAnsi="Arial" w:cs="Arial"/>
         </w:rPr>
         <w:t xml:space="preserve"> (A, B, C and D)</w:t>
+      </w:r>
+      <w:r>
+        <w:rPr>
+          <w:rFonts w:ascii="Arial" w:hAnsi="Arial" w:cs="Arial"/>
+        </w:rPr>
+        <w:t>.</w:t>
       </w:r>
     </w:p>
     <w:tbl>
@@ -8076,7 +10645,6 @@
         <w:rPr>
           <w:rFonts w:ascii="Arial" w:hAnsi="Arial" w:cs="Arial"/>
         </w:rPr>
-        <w:lastRenderedPageBreak/>
         <w:t>Supplementary</w:t>
       </w:r>
       <w:proofErr w:type="spellEnd"/>
@@ -13564,54 +16132,6 @@
         </w:rPr>
         <w:t>.</w:t>
       </w:r>
-    </w:p>
-    <w:p>
-      <w:pPr>
-        <w:jc w:val="both"/>
-        <w:rPr>
-          <w:rFonts w:ascii="Arial" w:hAnsi="Arial" w:cs="Arial"/>
-        </w:rPr>
-      </w:pPr>
-    </w:p>
-    <w:p>
-      <w:pPr>
-        <w:jc w:val="both"/>
-        <w:rPr>
-          <w:rFonts w:ascii="Arial" w:hAnsi="Arial" w:cs="Arial"/>
-        </w:rPr>
-      </w:pPr>
-    </w:p>
-    <w:p>
-      <w:pPr>
-        <w:jc w:val="both"/>
-        <w:rPr>
-          <w:rFonts w:ascii="Arial" w:hAnsi="Arial" w:cs="Arial"/>
-        </w:rPr>
-      </w:pPr>
-    </w:p>
-    <w:p>
-      <w:pPr>
-        <w:jc w:val="both"/>
-        <w:rPr>
-          <w:rFonts w:ascii="Arial" w:hAnsi="Arial" w:cs="Arial"/>
-        </w:rPr>
-      </w:pPr>
-    </w:p>
-    <w:p>
-      <w:pPr>
-        <w:jc w:val="both"/>
-        <w:rPr>
-          <w:rFonts w:ascii="Arial" w:hAnsi="Arial" w:cs="Arial"/>
-        </w:rPr>
-      </w:pPr>
-    </w:p>
-    <w:p>
-      <w:pPr>
-        <w:jc w:val="both"/>
-        <w:rPr>
-          <w:rFonts w:ascii="Arial" w:hAnsi="Arial" w:cs="Arial"/>
-        </w:rPr>
-      </w:pPr>
     </w:p>
     <w:p>
       <w:pPr>

</xml_diff>